<commit_message>
started with Email Automation
</commit_message>
<xml_diff>
--- a/RPA_Lab.docx
+++ b/RPA_Lab.docx
@@ -855,345 +855,6 @@
           <w:vertAlign w:val="superscript"/>
           <w:lang w:val="en-IN"/>
         </w:rPr>
-        <w:t>Experiment 3</w:t>
-      </w:r>
-    </w:p>
-    <w:p>
-      <w:pPr>
-        <w:jc w:val="left"/>
-        <w:rPr>
-          <w:rFonts w:hint="default" w:ascii="Arial Black" w:hAnsi="Arial Black" w:eastAsia="SimSun" w:cs="Arial Black"/>
-          <w:sz w:val="52"/>
-          <w:szCs w:val="52"/>
-          <w:vertAlign w:val="superscript"/>
-          <w:lang w:val="en-IN"/>
-        </w:rPr>
-      </w:pPr>
-      <w:r>
-        <w:rPr>
-          <w:rFonts w:hint="default" w:ascii="Arial Black" w:hAnsi="Arial Black" w:eastAsia="SimSun" w:cs="Arial Black"/>
-          <w:sz w:val="52"/>
-          <w:szCs w:val="52"/>
-          <w:vertAlign w:val="superscript"/>
-          <w:lang w:val="en-IN"/>
-        </w:rPr>
-        <w:t>Use if loop to find if given year is Leap year or not</w:t>
-      </w:r>
-    </w:p>
-    <w:p>
-      <w:pPr>
-        <w:jc w:val="left"/>
-      </w:pPr>
-      <w:r>
-        <w:drawing>
-          <wp:inline distT="0" distB="0" distL="114300" distR="114300">
-            <wp:extent cx="5271770" cy="4703445"/>
-            <wp:effectExtent l="0" t="0" r="1270" b="5715"/>
-            <wp:docPr id="6" name="Picture 6"/>
-            <wp:cNvGraphicFramePr>
-              <a:graphicFrameLocks xmlns:a="http://schemas.openxmlformats.org/drawingml/2006/main" noChangeAspect="1"/>
-            </wp:cNvGraphicFramePr>
-            <a:graphic xmlns:a="http://schemas.openxmlformats.org/drawingml/2006/main">
-              <a:graphicData uri="http://schemas.openxmlformats.org/drawingml/2006/picture">
-                <pic:pic xmlns:pic="http://schemas.openxmlformats.org/drawingml/2006/picture">
-                  <pic:nvPicPr>
-                    <pic:cNvPr id="6" name="Picture 6"/>
-                    <pic:cNvPicPr>
-                      <a:picLocks noChangeAspect="1"/>
-                    </pic:cNvPicPr>
-                  </pic:nvPicPr>
-                  <pic:blipFill>
-                    <a:blip r:embed="rId9"/>
-                    <a:stretch>
-                      <a:fillRect/>
-                    </a:stretch>
-                  </pic:blipFill>
-                  <pic:spPr>
-                    <a:xfrm>
-                      <a:off x="0" y="0"/>
-                      <a:ext cx="5271770" cy="4703445"/>
-                    </a:xfrm>
-                    <a:prstGeom prst="rect">
-                      <a:avLst/>
-                    </a:prstGeom>
-                    <a:noFill/>
-                    <a:ln>
-                      <a:noFill/>
-                    </a:ln>
-                  </pic:spPr>
-                </pic:pic>
-              </a:graphicData>
-            </a:graphic>
-          </wp:inline>
-        </w:drawing>
-      </w:r>
-    </w:p>
-    <w:p>
-      <w:pPr>
-        <w:jc w:val="left"/>
-        <w:rPr>
-          <w:rFonts w:hint="default"/>
-          <w:lang w:val="en-IN"/>
-        </w:rPr>
-      </w:pPr>
-    </w:p>
-    <w:p>
-      <w:pPr>
-        <w:jc w:val="center"/>
-        <w:rPr>
-          <w:rFonts w:hint="default" w:ascii="Arial Black" w:hAnsi="Arial Black" w:eastAsia="SimSun" w:cs="Arial Black"/>
-          <w:sz w:val="52"/>
-          <w:szCs w:val="52"/>
-          <w:vertAlign w:val="superscript"/>
-          <w:lang w:val="en-IN"/>
-        </w:rPr>
-      </w:pPr>
-    </w:p>
-    <w:p>
-      <w:pPr>
-        <w:jc w:val="center"/>
-        <w:rPr>
-          <w:rFonts w:hint="default" w:ascii="Arial Black" w:hAnsi="Arial Black" w:eastAsia="SimSun" w:cs="Arial Black"/>
-          <w:sz w:val="52"/>
-          <w:szCs w:val="52"/>
-          <w:vertAlign w:val="superscript"/>
-          <w:lang w:val="en-IN"/>
-        </w:rPr>
-      </w:pPr>
-    </w:p>
-    <w:p>
-      <w:pPr>
-        <w:jc w:val="center"/>
-        <w:rPr>
-          <w:rFonts w:hint="default" w:ascii="Arial Black" w:hAnsi="Arial Black" w:eastAsia="SimSun" w:cs="Arial Black"/>
-          <w:sz w:val="52"/>
-          <w:szCs w:val="52"/>
-          <w:vertAlign w:val="superscript"/>
-          <w:lang w:val="en-IN"/>
-        </w:rPr>
-      </w:pPr>
-    </w:p>
-    <w:p>
-      <w:pPr>
-        <w:jc w:val="center"/>
-        <w:rPr>
-          <w:rFonts w:hint="default" w:ascii="Arial Black" w:hAnsi="Arial Black" w:eastAsia="SimSun" w:cs="Arial Black"/>
-          <w:sz w:val="52"/>
-          <w:szCs w:val="52"/>
-          <w:vertAlign w:val="superscript"/>
-          <w:lang w:val="en-IN"/>
-        </w:rPr>
-      </w:pPr>
-    </w:p>
-    <w:p>
-      <w:pPr>
-        <w:jc w:val="center"/>
-        <w:rPr>
-          <w:rFonts w:hint="default" w:ascii="Arial Black" w:hAnsi="Arial Black" w:eastAsia="SimSun" w:cs="Arial Black"/>
-          <w:sz w:val="52"/>
-          <w:szCs w:val="52"/>
-          <w:vertAlign w:val="superscript"/>
-          <w:lang w:val="en-IN"/>
-        </w:rPr>
-      </w:pPr>
-    </w:p>
-    <w:p>
-      <w:pPr>
-        <w:jc w:val="center"/>
-        <w:rPr>
-          <w:rFonts w:hint="default" w:ascii="Arial Black" w:hAnsi="Arial Black" w:eastAsia="SimSun" w:cs="Arial Black"/>
-          <w:sz w:val="52"/>
-          <w:szCs w:val="52"/>
-          <w:vertAlign w:val="superscript"/>
-          <w:lang w:val="en-IN"/>
-        </w:rPr>
-      </w:pPr>
-      <w:r>
-        <w:rPr>
-          <w:rFonts w:hint="default" w:ascii="Arial Black" w:hAnsi="Arial Black" w:eastAsia="SimSun" w:cs="Arial Black"/>
-          <w:sz w:val="52"/>
-          <w:szCs w:val="52"/>
-          <w:vertAlign w:val="superscript"/>
-          <w:lang w:val="en-IN"/>
-        </w:rPr>
-        <w:t>Experiment 4</w:t>
-      </w:r>
-    </w:p>
-    <w:p>
-      <w:pPr>
-        <w:jc w:val="both"/>
-        <w:rPr>
-          <w:rFonts w:hint="default" w:ascii="Arial Black" w:hAnsi="Arial Black" w:eastAsia="SimSun" w:cs="Arial Black"/>
-          <w:sz w:val="52"/>
-          <w:szCs w:val="52"/>
-          <w:vertAlign w:val="superscript"/>
-          <w:lang w:val="en-IN"/>
-        </w:rPr>
-      </w:pPr>
-      <w:r>
-        <w:rPr>
-          <w:rFonts w:hint="default" w:ascii="Arial Black" w:hAnsi="Arial Black" w:eastAsia="SimSun" w:cs="Arial Black"/>
-          <w:sz w:val="52"/>
-          <w:szCs w:val="52"/>
-          <w:vertAlign w:val="superscript"/>
-          <w:lang w:val="en-IN"/>
-        </w:rPr>
-        <w:t>Using if-while loop to find if given year is leap year or not</w:t>
-      </w:r>
-    </w:p>
-    <w:p>
-      <w:pPr>
-        <w:jc w:val="both"/>
-      </w:pPr>
-      <w:r>
-        <w:drawing>
-          <wp:inline distT="0" distB="0" distL="114300" distR="114300">
-            <wp:extent cx="5274310" cy="4338955"/>
-            <wp:effectExtent l="0" t="0" r="13970" b="4445"/>
-            <wp:docPr id="7" name="Picture 7"/>
-            <wp:cNvGraphicFramePr>
-              <a:graphicFrameLocks xmlns:a="http://schemas.openxmlformats.org/drawingml/2006/main" noChangeAspect="1"/>
-            </wp:cNvGraphicFramePr>
-            <a:graphic xmlns:a="http://schemas.openxmlformats.org/drawingml/2006/main">
-              <a:graphicData uri="http://schemas.openxmlformats.org/drawingml/2006/picture">
-                <pic:pic xmlns:pic="http://schemas.openxmlformats.org/drawingml/2006/picture">
-                  <pic:nvPicPr>
-                    <pic:cNvPr id="7" name="Picture 7"/>
-                    <pic:cNvPicPr>
-                      <a:picLocks noChangeAspect="1"/>
-                    </pic:cNvPicPr>
-                  </pic:nvPicPr>
-                  <pic:blipFill>
-                    <a:blip r:embed="rId10"/>
-                    <a:stretch>
-                      <a:fillRect/>
-                    </a:stretch>
-                  </pic:blipFill>
-                  <pic:spPr>
-                    <a:xfrm>
-                      <a:off x="0" y="0"/>
-                      <a:ext cx="5274310" cy="4338955"/>
-                    </a:xfrm>
-                    <a:prstGeom prst="rect">
-                      <a:avLst/>
-                    </a:prstGeom>
-                    <a:noFill/>
-                    <a:ln>
-                      <a:noFill/>
-                    </a:ln>
-                  </pic:spPr>
-                </pic:pic>
-              </a:graphicData>
-            </a:graphic>
-          </wp:inline>
-        </w:drawing>
-      </w:r>
-    </w:p>
-    <w:p>
-      <w:pPr>
-        <w:jc w:val="both"/>
-      </w:pPr>
-    </w:p>
-    <w:p>
-      <w:pPr>
-        <w:jc w:val="both"/>
-        <w:rPr>
-          <w:rFonts w:hint="default"/>
-          <w:lang w:val="en-IN"/>
-        </w:rPr>
-      </w:pPr>
-    </w:p>
-    <w:p>
-      <w:pPr>
-        <w:jc w:val="center"/>
-        <w:rPr>
-          <w:rFonts w:hint="default" w:ascii="Arial Black" w:hAnsi="Arial Black" w:eastAsia="SimSun" w:cs="Arial Black"/>
-          <w:sz w:val="52"/>
-          <w:szCs w:val="52"/>
-          <w:vertAlign w:val="superscript"/>
-          <w:lang w:val="en-IN"/>
-        </w:rPr>
-      </w:pPr>
-    </w:p>
-    <w:p>
-      <w:pPr>
-        <w:jc w:val="center"/>
-        <w:rPr>
-          <w:rFonts w:hint="default" w:ascii="Arial Black" w:hAnsi="Arial Black" w:eastAsia="SimSun" w:cs="Arial Black"/>
-          <w:sz w:val="52"/>
-          <w:szCs w:val="52"/>
-          <w:vertAlign w:val="superscript"/>
-          <w:lang w:val="en-IN"/>
-        </w:rPr>
-      </w:pPr>
-    </w:p>
-    <w:p>
-      <w:pPr>
-        <w:jc w:val="center"/>
-        <w:rPr>
-          <w:rFonts w:hint="default" w:ascii="Arial Black" w:hAnsi="Arial Black" w:eastAsia="SimSun" w:cs="Arial Black"/>
-          <w:sz w:val="52"/>
-          <w:szCs w:val="52"/>
-          <w:vertAlign w:val="superscript"/>
-          <w:lang w:val="en-IN"/>
-        </w:rPr>
-      </w:pPr>
-    </w:p>
-    <w:p>
-      <w:pPr>
-        <w:jc w:val="center"/>
-        <w:rPr>
-          <w:rFonts w:hint="default" w:ascii="Arial Black" w:hAnsi="Arial Black" w:eastAsia="SimSun" w:cs="Arial Black"/>
-          <w:sz w:val="52"/>
-          <w:szCs w:val="52"/>
-          <w:vertAlign w:val="superscript"/>
-          <w:lang w:val="en-IN"/>
-        </w:rPr>
-      </w:pPr>
-    </w:p>
-    <w:p>
-      <w:pPr>
-        <w:jc w:val="center"/>
-        <w:rPr>
-          <w:rFonts w:hint="default" w:ascii="Arial Black" w:hAnsi="Arial Black" w:eastAsia="SimSun" w:cs="Arial Black"/>
-          <w:sz w:val="52"/>
-          <w:szCs w:val="52"/>
-          <w:vertAlign w:val="superscript"/>
-          <w:lang w:val="en-IN"/>
-        </w:rPr>
-      </w:pPr>
-    </w:p>
-    <w:p>
-      <w:pPr>
-        <w:jc w:val="center"/>
-        <w:rPr>
-          <w:rFonts w:hint="default" w:ascii="Arial Black" w:hAnsi="Arial Black" w:eastAsia="SimSun" w:cs="Arial Black"/>
-          <w:sz w:val="52"/>
-          <w:szCs w:val="52"/>
-          <w:vertAlign w:val="superscript"/>
-          <w:lang w:val="en-IN"/>
-        </w:rPr>
-      </w:pPr>
-    </w:p>
-    <w:p>
-      <w:pPr>
-        <w:jc w:val="center"/>
-        <w:rPr>
-          <w:rFonts w:hint="default" w:ascii="Arial Black" w:hAnsi="Arial Black" w:eastAsia="SimSun" w:cs="Arial Black"/>
-          <w:sz w:val="52"/>
-          <w:szCs w:val="52"/>
-          <w:vertAlign w:val="superscript"/>
-          <w:lang w:val="en-IN"/>
-        </w:rPr>
-      </w:pPr>
-      <w:r>
-        <w:rPr>
-          <w:rFonts w:hint="default" w:ascii="Arial Black" w:hAnsi="Arial Black" w:eastAsia="SimSun" w:cs="Arial Black"/>
-          <w:sz w:val="52"/>
-          <w:szCs w:val="52"/>
-          <w:vertAlign w:val="superscript"/>
-          <w:lang w:val="en-IN"/>
-        </w:rPr>
         <w:t>Experiment 5</w:t>
       </w:r>
     </w:p>
@@ -1242,7 +903,7 @@
                     </pic:cNvPicPr>
                   </pic:nvPicPr>
                   <pic:blipFill>
-                    <a:blip r:embed="rId11"/>
+                    <a:blip r:embed="rId9"/>
                     <a:stretch>
                       <a:fillRect/>
                     </a:stretch>
@@ -1443,7 +1104,7 @@
                     </pic:cNvPicPr>
                   </pic:nvPicPr>
                   <pic:blipFill>
-                    <a:blip r:embed="rId12"/>
+                    <a:blip r:embed="rId10"/>
                     <a:stretch>
                       <a:fillRect/>
                     </a:stretch>
@@ -1607,7 +1268,7 @@
                     </pic:cNvPicPr>
                   </pic:nvPicPr>
                   <pic:blipFill>
-                    <a:blip r:embed="rId13"/>
+                    <a:blip r:embed="rId11"/>
                     <a:stretch>
                       <a:fillRect/>
                     </a:stretch>
@@ -1789,7 +1450,7 @@
                     </pic:cNvPicPr>
                   </pic:nvPicPr>
                   <pic:blipFill>
-                    <a:blip r:embed="rId14"/>
+                    <a:blip r:embed="rId12"/>
                     <a:stretch>
                       <a:fillRect/>
                     </a:stretch>
@@ -1957,7 +1618,7 @@
                     </pic:cNvPicPr>
                   </pic:nvPicPr>
                   <pic:blipFill>
-                    <a:blip r:embed="rId15"/>
+                    <a:blip r:embed="rId13"/>
                     <a:stretch>
                       <a:fillRect/>
                     </a:stretch>
@@ -2049,7 +1710,7 @@
                     </pic:cNvPicPr>
                   </pic:nvPicPr>
                   <pic:blipFill>
-                    <a:blip r:embed="rId16"/>
+                    <a:blip r:embed="rId14"/>
                     <a:stretch>
                       <a:fillRect/>
                     </a:stretch>
@@ -2216,7 +1877,7 @@
                     </pic:cNvPicPr>
                   </pic:nvPicPr>
                   <pic:blipFill>
-                    <a:blip r:embed="rId17"/>
+                    <a:blip r:embed="rId15"/>
                     <a:stretch>
                       <a:fillRect/>
                     </a:stretch>
@@ -2378,7 +2039,7 @@
                     </pic:cNvPicPr>
                   </pic:nvPicPr>
                   <pic:blipFill>
-                    <a:blip r:embed="rId18"/>
+                    <a:blip r:embed="rId16"/>
                     <a:stretch>
                       <a:fillRect/>
                     </a:stretch>
@@ -2414,128 +2075,17 @@
     </w:p>
     <w:p>
       <w:pPr>
-        <w:jc w:val="center"/>
-        <w:rPr>
-          <w:rFonts w:hint="default" w:ascii="Arial Black" w:hAnsi="Arial Black" w:eastAsia="SimSun" w:cs="Arial Black"/>
-          <w:sz w:val="52"/>
-          <w:szCs w:val="52"/>
-          <w:vertAlign w:val="superscript"/>
-          <w:lang w:val="en-IN"/>
-        </w:rPr>
-      </w:pPr>
-    </w:p>
-    <w:p>
-      <w:pPr>
-        <w:jc w:val="center"/>
-        <w:rPr>
-          <w:rFonts w:hint="default" w:ascii="Arial Black" w:hAnsi="Arial Black" w:eastAsia="SimSun" w:cs="Arial Black"/>
-          <w:sz w:val="52"/>
-          <w:szCs w:val="52"/>
-          <w:vertAlign w:val="superscript"/>
-          <w:lang w:val="en-IN"/>
-        </w:rPr>
-      </w:pPr>
-      <w:r>
-        <w:rPr>
-          <w:rFonts w:hint="default" w:ascii="Arial Black" w:hAnsi="Arial Black" w:eastAsia="SimSun" w:cs="Arial Black"/>
-          <w:sz w:val="52"/>
-          <w:szCs w:val="52"/>
-          <w:vertAlign w:val="superscript"/>
-          <w:lang w:val="en-IN"/>
-        </w:rPr>
-        <w:t>Experiment 13</w:t>
-      </w:r>
+        <w:jc w:val="both"/>
+        <w:rPr>
+          <w:rFonts w:hint="default" w:ascii="Arial Black" w:hAnsi="Arial Black" w:eastAsia="SimSun" w:cs="Arial Black"/>
+          <w:sz w:val="52"/>
+          <w:szCs w:val="52"/>
+          <w:vertAlign w:val="superscript"/>
+          <w:lang w:val="en-IN"/>
+        </w:rPr>
+      </w:pPr>
       <w:bookmarkStart w:id="0" w:name="_GoBack"/>
       <w:bookmarkEnd w:id="0"/>
-    </w:p>
-    <w:p>
-      <w:pPr>
-        <w:jc w:val="both"/>
-        <w:rPr>
-          <w:rFonts w:hint="default" w:ascii="Arial Black" w:hAnsi="Arial Black" w:eastAsia="SimSun" w:cs="Arial Black"/>
-          <w:sz w:val="52"/>
-          <w:szCs w:val="52"/>
-          <w:vertAlign w:val="superscript"/>
-          <w:lang w:val="en-IN"/>
-        </w:rPr>
-      </w:pPr>
-      <w:r>
-        <w:rPr>
-          <w:rFonts w:hint="default" w:ascii="Arial Black" w:hAnsi="Arial Black" w:eastAsia="SimSun" w:cs="Arial Black"/>
-          <w:sz w:val="52"/>
-          <w:szCs w:val="52"/>
-          <w:vertAlign w:val="superscript"/>
-          <w:lang w:val="en-IN"/>
-        </w:rPr>
-        <w:t>Create a workflow to find the temperature of any city using UiPath</w:t>
-      </w:r>
-    </w:p>
-    <w:p>
-      <w:pPr>
-        <w:jc w:val="both"/>
-        <w:rPr>
-          <w:rFonts w:hint="default" w:ascii="Arial Black" w:hAnsi="Arial Black" w:eastAsia="SimSun" w:cs="Arial Black"/>
-          <w:sz w:val="52"/>
-          <w:szCs w:val="52"/>
-          <w:vertAlign w:val="superscript"/>
-          <w:lang w:val="en-IN"/>
-        </w:rPr>
-      </w:pPr>
-      <w:r>
-        <w:drawing>
-          <wp:inline distT="0" distB="0" distL="114300" distR="114300">
-            <wp:extent cx="2991485" cy="8855710"/>
-            <wp:effectExtent l="0" t="0" r="10795" b="13970"/>
-            <wp:docPr id="17" name="Picture 17"/>
-            <wp:cNvGraphicFramePr>
-              <a:graphicFrameLocks xmlns:a="http://schemas.openxmlformats.org/drawingml/2006/main" noChangeAspect="1"/>
-            </wp:cNvGraphicFramePr>
-            <a:graphic xmlns:a="http://schemas.openxmlformats.org/drawingml/2006/main">
-              <a:graphicData uri="http://schemas.openxmlformats.org/drawingml/2006/picture">
-                <pic:pic xmlns:pic="http://schemas.openxmlformats.org/drawingml/2006/picture">
-                  <pic:nvPicPr>
-                    <pic:cNvPr id="17" name="Picture 17"/>
-                    <pic:cNvPicPr>
-                      <a:picLocks noChangeAspect="1"/>
-                    </pic:cNvPicPr>
-                  </pic:nvPicPr>
-                  <pic:blipFill>
-                    <a:blip r:embed="rId19"/>
-                    <a:stretch>
-                      <a:fillRect/>
-                    </a:stretch>
-                  </pic:blipFill>
-                  <pic:spPr>
-                    <a:xfrm>
-                      <a:off x="0" y="0"/>
-                      <a:ext cx="2991485" cy="8855710"/>
-                    </a:xfrm>
-                    <a:prstGeom prst="rect">
-                      <a:avLst/>
-                    </a:prstGeom>
-                    <a:noFill/>
-                    <a:ln>
-                      <a:noFill/>
-                    </a:ln>
-                  </pic:spPr>
-                </pic:pic>
-              </a:graphicData>
-            </a:graphic>
-          </wp:inline>
-        </w:drawing>
-      </w:r>
-    </w:p>
-    <w:p>
-      <w:pPr>
-        <w:jc w:val="both"/>
-        <w:rPr>
-          <w:rFonts w:hint="default" w:ascii="Arial Black" w:hAnsi="Arial Black" w:eastAsia="SimSun" w:cs="Arial Black"/>
-          <w:sz w:val="52"/>
-          <w:szCs w:val="52"/>
-          <w:vertAlign w:val="superscript"/>
-          <w:lang w:val="en-IN"/>
-        </w:rPr>
-      </w:pPr>
     </w:p>
     <w:p>
       <w:pPr>
@@ -2678,7 +2228,7 @@
     <w:lsdException w:unhideWhenUsed="0" w:uiPriority="0" w:semiHidden="0" w:name="HTML Sample"/>
     <w:lsdException w:unhideWhenUsed="0" w:uiPriority="0" w:semiHidden="0" w:name="HTML Typewriter"/>
     <w:lsdException w:unhideWhenUsed="0" w:uiPriority="0" w:semiHidden="0" w:name="HTML Variable"/>
-    <w:lsdException w:unhideWhenUsed="0" w:uiPriority="0" w:name="Normal Table"/>
+    <w:lsdException w:qFormat="1" w:unhideWhenUsed="0" w:uiPriority="0" w:name="Normal Table"/>
     <w:lsdException w:unhideWhenUsed="0" w:uiPriority="0" w:semiHidden="0" w:name="annotation subject"/>
     <w:lsdException w:unhideWhenUsed="0" w:uiPriority="0" w:semiHidden="0" w:name="Table Simple 1"/>
     <w:lsdException w:unhideWhenUsed="0" w:uiPriority="0" w:semiHidden="0" w:name="Table Simple 2"/>
@@ -2881,6 +2431,7 @@
   <w:style w:type="table" w:default="1" w:styleId="7">
     <w:name w:val="Normal Table"/>
     <w:semiHidden/>
+    <w:qFormat/>
     <w:uiPriority w:val="0"/>
     <w:tblPr>
       <w:tblLayout w:type="fixed"/>
@@ -2901,6 +2452,7 @@
       <w:jc w:val="left"/>
     </w:pPr>
     <w:rPr>
+      <w:rFonts w:ascii="Times New Roman" w:hAnsi="Times New Roman" w:eastAsia="SimSun" w:cs="Times New Roman"/>
       <w:kern w:val="0"/>
       <w:sz w:val="24"/>
       <w:szCs w:val="24"/>

</xml_diff>

<commit_message>
new java notes I/o Stream
</commit_message>
<xml_diff>
--- a/RPA_Lab.docx
+++ b/RPA_Lab.docx
@@ -34,110 +34,6 @@
       </w:pPr>
       <w:r>
         <w:t>UiPath - Installation</w:t>
-      </w:r>
-    </w:p>
-    <w:p>
-      <w:pPr>
-        <w:pStyle w:val="3"/>
-        <w:keepNext w:val="0"/>
-        <w:keepLines w:val="0"/>
-        <w:widowControl/>
-        <w:suppressLineNumbers w:val="0"/>
-      </w:pPr>
-      <w:r>
-        <w:t>Steps to install UiPath Studio</w:t>
-      </w:r>
-    </w:p>
-    <w:p>
-      <w:pPr>
-        <w:rPr>
-          <w:rFonts w:hint="default" w:ascii="Times New Roman" w:hAnsi="Times New Roman" w:eastAsia="SimSun" w:cs="Times New Roman"/>
-          <w:sz w:val="24"/>
-          <w:szCs w:val="24"/>
-        </w:rPr>
-      </w:pPr>
-      <w:r>
-        <w:rPr>
-          <w:rFonts w:hint="default" w:ascii="Times New Roman" w:hAnsi="Times New Roman" w:eastAsia="SimSun" w:cs="Times New Roman"/>
-          <w:sz w:val="24"/>
-          <w:szCs w:val="24"/>
-        </w:rPr>
-        <w:t>You will have to follow the steps given below to install UiPath Studio on your local system.</w:t>
-      </w:r>
-    </w:p>
-    <w:p>
-      <w:pPr>
-        <w:rPr>
-          <w:rFonts w:hint="default" w:ascii="Times New Roman" w:hAnsi="Times New Roman" w:eastAsia="SimSun" w:cs="Times New Roman"/>
-          <w:sz w:val="24"/>
-          <w:szCs w:val="24"/>
-        </w:rPr>
-      </w:pPr>
-      <w:r>
-        <w:rPr>
-          <w:rFonts w:hint="default" w:ascii="Times New Roman" w:hAnsi="Times New Roman" w:eastAsia="SimSun" w:cs="Times New Roman"/>
-          <w:b/>
-          <w:sz w:val="24"/>
-          <w:szCs w:val="24"/>
-        </w:rPr>
-        <w:t>Step 1</w:t>
-      </w:r>
-      <w:r>
-        <w:rPr>
-          <w:rFonts w:hint="default" w:ascii="Times New Roman" w:hAnsi="Times New Roman" w:eastAsia="SimSun" w:cs="Times New Roman"/>
-          <w:sz w:val="24"/>
-          <w:szCs w:val="24"/>
-        </w:rPr>
-        <w:t xml:space="preserve"> − First to install UiPath, follow the link </w:t>
-      </w:r>
-      <w:r>
-        <w:rPr>
-          <w:rFonts w:hint="default" w:ascii="Times New Roman" w:hAnsi="Times New Roman" w:eastAsia="SimSun" w:cs="Times New Roman"/>
-          <w:sz w:val="24"/>
-          <w:szCs w:val="24"/>
-        </w:rPr>
-        <w:fldChar w:fldCharType="begin"/>
-      </w:r>
-      <w:r>
-        <w:rPr>
-          <w:rFonts w:hint="default" w:ascii="Times New Roman" w:hAnsi="Times New Roman" w:eastAsia="SimSun" w:cs="Times New Roman"/>
-          <w:sz w:val="24"/>
-          <w:szCs w:val="24"/>
-        </w:rPr>
-        <w:instrText xml:space="preserve"> HYPERLINK "https://www.uipath.com/developers/community-edition-download" \t "https://www.tutorialspoint.com/uipath/_blank" </w:instrText>
-      </w:r>
-      <w:r>
-        <w:rPr>
-          <w:rFonts w:hint="default" w:ascii="Times New Roman" w:hAnsi="Times New Roman" w:eastAsia="SimSun" w:cs="Times New Roman"/>
-          <w:sz w:val="24"/>
-          <w:szCs w:val="24"/>
-        </w:rPr>
-        <w:fldChar w:fldCharType="separate"/>
-      </w:r>
-      <w:r>
-        <w:rPr>
-          <w:rStyle w:val="6"/>
-          <w:rFonts w:hint="default" w:ascii="Times New Roman" w:hAnsi="Times New Roman" w:eastAsia="SimSun" w:cs="Times New Roman"/>
-          <w:sz w:val="24"/>
-          <w:szCs w:val="24"/>
-        </w:rPr>
-        <w:t>https://www.uipath.com/developers/community-edition-download</w:t>
-      </w:r>
-      <w:r>
-        <w:rPr>
-          <w:rFonts w:hint="default" w:ascii="Times New Roman" w:hAnsi="Times New Roman" w:eastAsia="SimSun" w:cs="Times New Roman"/>
-          <w:sz w:val="24"/>
-          <w:szCs w:val="24"/>
-        </w:rPr>
-        <w:fldChar w:fldCharType="end"/>
-      </w:r>
-      <w:r>
-        <w:rPr>
-          <w:rFonts w:hint="default" w:ascii="Times New Roman" w:hAnsi="Times New Roman" w:eastAsia="SimSun" w:cs="Times New Roman"/>
-          <w:sz w:val="24"/>
-          <w:szCs w:val="24"/>
-        </w:rPr>
-        <w:t>.</w:t>
       </w:r>
     </w:p>
     <w:p>
@@ -219,37 +115,20 @@
       <w:pPr>
         <w:rPr>
           <w:rFonts w:ascii="SimSun" w:hAnsi="SimSun" w:eastAsia="SimSun" w:cs="SimSun"/>
-          <w:b/>
-          <w:sz w:val="24"/>
-          <w:szCs w:val="24"/>
-        </w:rPr>
-      </w:pPr>
-    </w:p>
-    <w:p>
-      <w:pPr>
-        <w:rPr>
-          <w:rFonts w:ascii="SimSun" w:hAnsi="SimSun" w:eastAsia="SimSun" w:cs="SimSun"/>
-          <w:sz w:val="24"/>
-          <w:szCs w:val="24"/>
-        </w:rPr>
-      </w:pPr>
-      <w:r>
+          <w:sz w:val="24"/>
+          <w:szCs w:val="24"/>
+        </w:rPr>
+      </w:pPr>
+    </w:p>
+    <w:p>
+      <w:pPr>
         <w:rPr>
           <w:rFonts w:ascii="SimSun" w:hAnsi="SimSun" w:eastAsia="SimSun" w:cs="SimSun"/>
           <w:b/>
           <w:sz w:val="24"/>
           <w:szCs w:val="24"/>
         </w:rPr>
-        <w:t>Step 2</w:t>
-      </w:r>
-      <w:r>
-        <w:rPr>
-          <w:rFonts w:ascii="SimSun" w:hAnsi="SimSun" w:eastAsia="SimSun" w:cs="SimSun"/>
-          <w:sz w:val="24"/>
-          <w:szCs w:val="24"/>
-        </w:rPr>
-        <w:t xml:space="preserve"> − Next, we need to fill the credentials in the form.</w:t>
-      </w:r>
+      </w:pPr>
     </w:p>
     <w:p>
       <w:pPr>
@@ -325,32 +204,6 @@
           <w:szCs w:val="24"/>
         </w:rPr>
       </w:pPr>
-      <w:r>
-        <w:rPr>
-          <w:rFonts w:ascii="SimSun" w:hAnsi="SimSun" w:eastAsia="SimSun" w:cs="SimSun"/>
-          <w:b/>
-          <w:sz w:val="24"/>
-          <w:szCs w:val="24"/>
-        </w:rPr>
-        <w:t>Step 3</w:t>
-      </w:r>
-      <w:r>
-        <w:rPr>
-          <w:rFonts w:ascii="SimSun" w:hAnsi="SimSun" w:eastAsia="SimSun" w:cs="SimSun"/>
-          <w:sz w:val="24"/>
-          <w:szCs w:val="24"/>
-        </w:rPr>
-        <w:t xml:space="preserve"> − Now, click the button for requesting community edition.</w:t>
-      </w:r>
-    </w:p>
-    <w:p>
-      <w:pPr>
-        <w:rPr>
-          <w:rFonts w:ascii="SimSun" w:hAnsi="SimSun" w:eastAsia="SimSun" w:cs="SimSun"/>
-          <w:sz w:val="24"/>
-          <w:szCs w:val="24"/>
-        </w:rPr>
-      </w:pPr>
     </w:p>
     <w:p>
       <w:pPr>
@@ -411,95 +264,30 @@
     </w:p>
     <w:p>
       <w:pPr>
-        <w:pStyle w:val="4"/>
-        <w:keepNext w:val="0"/>
-        <w:keepLines w:val="0"/>
-        <w:widowControl/>
-        <w:suppressLineNumbers w:val="0"/>
-      </w:pPr>
-      <w:r>
-        <w:rPr>
-          <w:b/>
-        </w:rPr>
-        <w:t>Step 4</w:t>
-      </w:r>
-      <w:r>
-        <w:t xml:space="preserve"> − Next, you will get a link in your email id. Click that for downloading UiPath. It will download an exe file on your computer.</w:t>
-      </w:r>
-    </w:p>
-    <w:p>
-      <w:pPr>
-        <w:pStyle w:val="4"/>
-        <w:keepNext w:val="0"/>
-        <w:keepLines w:val="0"/>
-        <w:widowControl/>
-        <w:suppressLineNumbers w:val="0"/>
-      </w:pPr>
-      <w:r>
-        <w:rPr>
-          <w:b/>
-        </w:rPr>
-        <w:t>Step 5</w:t>
-      </w:r>
-      <w:r>
-        <w:t xml:space="preserve"> − Now in order to install run the exe file named </w:t>
-      </w:r>
-      <w:r>
-        <w:rPr>
-          <w:b/>
-        </w:rPr>
-        <w:t>UiPathStudio.exe</w:t>
-      </w:r>
-      <w:r>
-        <w:t>, you got in step 4.</w:t>
-      </w:r>
-    </w:p>
-    <w:p>
-      <w:pPr>
-        <w:pStyle w:val="4"/>
-        <w:keepNext w:val="0"/>
-        <w:keepLines w:val="0"/>
-        <w:widowControl/>
-        <w:suppressLineNumbers w:val="0"/>
-      </w:pPr>
-      <w:r>
-        <w:rPr>
-          <w:b/>
-        </w:rPr>
-        <w:t>Step 6</w:t>
-      </w:r>
-      <w:r>
-        <w:t xml:space="preserve"> − UiPath will start its installation on your computer.</w:t>
-      </w:r>
-    </w:p>
-    <w:p>
-      <w:pPr>
-        <w:pStyle w:val="3"/>
-        <w:keepNext w:val="0"/>
-        <w:keepLines w:val="0"/>
-        <w:widowControl/>
-        <w:suppressLineNumbers w:val="0"/>
-      </w:pPr>
-      <w:r>
-        <w:t>Starting UiPath Studio</w:t>
-      </w:r>
-    </w:p>
-    <w:p>
-      <w:pPr>
         <w:rPr>
           <w:rFonts w:ascii="SimSun" w:hAnsi="SimSun" w:eastAsia="SimSun" w:cs="SimSun"/>
           <w:sz w:val="24"/>
           <w:szCs w:val="24"/>
         </w:rPr>
       </w:pPr>
-      <w:r>
+    </w:p>
+    <w:p>
+      <w:pPr>
         <w:rPr>
           <w:rFonts w:ascii="SimSun" w:hAnsi="SimSun" w:eastAsia="SimSun" w:cs="SimSun"/>
           <w:sz w:val="24"/>
           <w:szCs w:val="24"/>
         </w:rPr>
-        <w:t>Once the installation steps, discussed in previous section, are completed, we can see the following screen −</w:t>
-      </w:r>
+      </w:pPr>
+    </w:p>
+    <w:p>
+      <w:pPr>
+        <w:rPr>
+          <w:rFonts w:ascii="SimSun" w:hAnsi="SimSun" w:eastAsia="SimSun" w:cs="SimSun"/>
+          <w:sz w:val="24"/>
+          <w:szCs w:val="24"/>
+        </w:rPr>
+      </w:pPr>
     </w:p>
     <w:p>
       <w:pPr>
@@ -567,6 +355,282 @@
           <w:lang w:val="en-IN"/>
         </w:rPr>
       </w:pPr>
+    </w:p>
+    <w:p>
+      <w:pPr>
+        <w:pStyle w:val="3"/>
+        <w:keepNext w:val="0"/>
+        <w:keepLines w:val="0"/>
+        <w:widowControl/>
+        <w:suppressLineNumbers w:val="0"/>
+      </w:pPr>
+    </w:p>
+    <w:p>
+      <w:pPr>
+        <w:pStyle w:val="3"/>
+        <w:keepNext w:val="0"/>
+        <w:keepLines w:val="0"/>
+        <w:widowControl/>
+        <w:suppressLineNumbers w:val="0"/>
+      </w:pPr>
+    </w:p>
+    <w:p>
+      <w:pPr>
+        <w:pStyle w:val="3"/>
+        <w:keepNext w:val="0"/>
+        <w:keepLines w:val="0"/>
+        <w:widowControl/>
+        <w:suppressLineNumbers w:val="0"/>
+      </w:pPr>
+      <w:r>
+        <w:t>Steps to install UiPath Studio</w:t>
+      </w:r>
+    </w:p>
+    <w:p>
+      <w:pPr>
+        <w:rPr>
+          <w:rFonts w:hint="default" w:ascii="Times New Roman" w:hAnsi="Times New Roman" w:eastAsia="SimSun" w:cs="Times New Roman"/>
+          <w:sz w:val="24"/>
+          <w:szCs w:val="24"/>
+        </w:rPr>
+      </w:pPr>
+      <w:r>
+        <w:rPr>
+          <w:rFonts w:hint="default" w:ascii="Times New Roman" w:hAnsi="Times New Roman" w:eastAsia="SimSun" w:cs="Times New Roman"/>
+          <w:sz w:val="24"/>
+          <w:szCs w:val="24"/>
+        </w:rPr>
+        <w:t>You will have to follow the steps given below to install UiPath Studio on your local system.</w:t>
+      </w:r>
+    </w:p>
+    <w:p>
+      <w:pPr>
+        <w:rPr>
+          <w:rFonts w:hint="default" w:ascii="Times New Roman" w:hAnsi="Times New Roman" w:eastAsia="SimSun" w:cs="Times New Roman"/>
+          <w:sz w:val="24"/>
+          <w:szCs w:val="24"/>
+        </w:rPr>
+      </w:pPr>
+      <w:r>
+        <w:rPr>
+          <w:rFonts w:hint="default" w:ascii="Times New Roman" w:hAnsi="Times New Roman" w:eastAsia="SimSun" w:cs="Times New Roman"/>
+          <w:b/>
+          <w:sz w:val="24"/>
+          <w:szCs w:val="24"/>
+        </w:rPr>
+        <w:t>Step 1</w:t>
+      </w:r>
+      <w:r>
+        <w:rPr>
+          <w:rFonts w:hint="default" w:ascii="Times New Roman" w:hAnsi="Times New Roman" w:eastAsia="SimSun" w:cs="Times New Roman"/>
+          <w:sz w:val="24"/>
+          <w:szCs w:val="24"/>
+        </w:rPr>
+        <w:t xml:space="preserve"> − First to install UiPath, follow the link </w:t>
+      </w:r>
+      <w:r>
+        <w:rPr>
+          <w:rFonts w:hint="default" w:ascii="Times New Roman" w:hAnsi="Times New Roman" w:eastAsia="SimSun" w:cs="Times New Roman"/>
+          <w:sz w:val="24"/>
+          <w:szCs w:val="24"/>
+        </w:rPr>
+        <w:fldChar w:fldCharType="begin"/>
+      </w:r>
+      <w:r>
+        <w:rPr>
+          <w:rFonts w:hint="default" w:ascii="Times New Roman" w:hAnsi="Times New Roman" w:eastAsia="SimSun" w:cs="Times New Roman"/>
+          <w:sz w:val="24"/>
+          <w:szCs w:val="24"/>
+        </w:rPr>
+        <w:instrText xml:space="preserve"> HYPERLINK "https://www.uipath.com/developers/community-edition-download" \t "https://www.tutorialspoint.com/uipath/_blank" </w:instrText>
+      </w:r>
+      <w:r>
+        <w:rPr>
+          <w:rFonts w:hint="default" w:ascii="Times New Roman" w:hAnsi="Times New Roman" w:eastAsia="SimSun" w:cs="Times New Roman"/>
+          <w:sz w:val="24"/>
+          <w:szCs w:val="24"/>
+        </w:rPr>
+        <w:fldChar w:fldCharType="separate"/>
+      </w:r>
+      <w:r>
+        <w:rPr>
+          <w:rStyle w:val="6"/>
+          <w:rFonts w:hint="default" w:ascii="Times New Roman" w:hAnsi="Times New Roman" w:eastAsia="SimSun" w:cs="Times New Roman"/>
+          <w:sz w:val="24"/>
+          <w:szCs w:val="24"/>
+        </w:rPr>
+        <w:t>https://www.uipath.com/developers/community-edition-download</w:t>
+      </w:r>
+      <w:r>
+        <w:rPr>
+          <w:rFonts w:hint="default" w:ascii="Times New Roman" w:hAnsi="Times New Roman" w:eastAsia="SimSun" w:cs="Times New Roman"/>
+          <w:sz w:val="24"/>
+          <w:szCs w:val="24"/>
+        </w:rPr>
+        <w:fldChar w:fldCharType="end"/>
+      </w:r>
+      <w:r>
+        <w:rPr>
+          <w:rFonts w:hint="default" w:ascii="Times New Roman" w:hAnsi="Times New Roman" w:eastAsia="SimSun" w:cs="Times New Roman"/>
+          <w:sz w:val="24"/>
+          <w:szCs w:val="24"/>
+        </w:rPr>
+        <w:t>.</w:t>
+      </w:r>
+    </w:p>
+    <w:p>
+      <w:pPr>
+        <w:rPr>
+          <w:rFonts w:ascii="SimSun" w:hAnsi="SimSun" w:eastAsia="SimSun" w:cs="SimSun"/>
+          <w:sz w:val="24"/>
+          <w:szCs w:val="24"/>
+        </w:rPr>
+      </w:pPr>
+      <w:r>
+        <w:rPr>
+          <w:rFonts w:ascii="SimSun" w:hAnsi="SimSun" w:eastAsia="SimSun" w:cs="SimSun"/>
+          <w:b/>
+          <w:sz w:val="24"/>
+          <w:szCs w:val="24"/>
+        </w:rPr>
+        <w:t>Step 2</w:t>
+      </w:r>
+      <w:r>
+        <w:rPr>
+          <w:rFonts w:ascii="SimSun" w:hAnsi="SimSun" w:eastAsia="SimSun" w:cs="SimSun"/>
+          <w:sz w:val="24"/>
+          <w:szCs w:val="24"/>
+        </w:rPr>
+        <w:t xml:space="preserve"> − Next, we need to fill the credentials in the form.</w:t>
+      </w:r>
+    </w:p>
+    <w:p>
+      <w:pPr>
+        <w:rPr>
+          <w:rFonts w:ascii="SimSun" w:hAnsi="SimSun" w:eastAsia="SimSun" w:cs="SimSun"/>
+          <w:sz w:val="24"/>
+          <w:szCs w:val="24"/>
+        </w:rPr>
+      </w:pPr>
+      <w:r>
+        <w:rPr>
+          <w:rFonts w:ascii="SimSun" w:hAnsi="SimSun" w:eastAsia="SimSun" w:cs="SimSun"/>
+          <w:b/>
+          <w:sz w:val="24"/>
+          <w:szCs w:val="24"/>
+        </w:rPr>
+        <w:t>Step 3</w:t>
+      </w:r>
+      <w:r>
+        <w:rPr>
+          <w:rFonts w:ascii="SimSun" w:hAnsi="SimSun" w:eastAsia="SimSun" w:cs="SimSun"/>
+          <w:sz w:val="24"/>
+          <w:szCs w:val="24"/>
+        </w:rPr>
+        <w:t xml:space="preserve"> − Now, click the button for requesting community edition.</w:t>
+      </w:r>
+    </w:p>
+    <w:p>
+      <w:pPr>
+        <w:pStyle w:val="4"/>
+        <w:keepNext w:val="0"/>
+        <w:keepLines w:val="0"/>
+        <w:widowControl/>
+        <w:suppressLineNumbers w:val="0"/>
+      </w:pPr>
+      <w:r>
+        <w:rPr>
+          <w:b/>
+        </w:rPr>
+        <w:t>Step 4</w:t>
+      </w:r>
+      <w:r>
+        <w:t xml:space="preserve"> − Next, you will get a link in your email id. Click that for downloading UiPath. It will download an exe file on your computer.</w:t>
+      </w:r>
+    </w:p>
+    <w:p>
+      <w:pPr>
+        <w:pStyle w:val="4"/>
+        <w:keepNext w:val="0"/>
+        <w:keepLines w:val="0"/>
+        <w:widowControl/>
+        <w:suppressLineNumbers w:val="0"/>
+      </w:pPr>
+      <w:r>
+        <w:rPr>
+          <w:b/>
+        </w:rPr>
+        <w:t>Step 5</w:t>
+      </w:r>
+      <w:r>
+        <w:t xml:space="preserve"> − Now in order to install run the exe file named </w:t>
+      </w:r>
+      <w:r>
+        <w:rPr>
+          <w:b/>
+        </w:rPr>
+        <w:t>UiPathStudio.exe</w:t>
+      </w:r>
+      <w:r>
+        <w:t>, you got in step 4.</w:t>
+      </w:r>
+    </w:p>
+    <w:p>
+      <w:pPr>
+        <w:pStyle w:val="4"/>
+        <w:keepNext w:val="0"/>
+        <w:keepLines w:val="0"/>
+        <w:widowControl/>
+        <w:suppressLineNumbers w:val="0"/>
+      </w:pPr>
+      <w:r>
+        <w:rPr>
+          <w:b/>
+        </w:rPr>
+        <w:t>Step 6</w:t>
+      </w:r>
+      <w:r>
+        <w:t xml:space="preserve"> − UiPath will start its installation on your computer.</w:t>
+      </w:r>
+    </w:p>
+    <w:p>
+      <w:pPr>
+        <w:pStyle w:val="3"/>
+        <w:keepNext w:val="0"/>
+        <w:keepLines w:val="0"/>
+        <w:widowControl/>
+        <w:suppressLineNumbers w:val="0"/>
+      </w:pPr>
+      <w:r>
+        <w:t>Starting UiPath Studio</w:t>
+      </w:r>
+    </w:p>
+    <w:p>
+      <w:pPr>
+        <w:rPr>
+          <w:rFonts w:ascii="SimSun" w:hAnsi="SimSun" w:eastAsia="SimSun" w:cs="SimSun"/>
+          <w:sz w:val="24"/>
+          <w:szCs w:val="24"/>
+        </w:rPr>
+      </w:pPr>
+      <w:r>
+        <w:rPr>
+          <w:rFonts w:ascii="SimSun" w:hAnsi="SimSun" w:eastAsia="SimSun" w:cs="SimSun"/>
+          <w:sz w:val="24"/>
+          <w:szCs w:val="24"/>
+        </w:rPr>
+        <w:t>Once the installation steps, discussed in previous section, are completed, we can see the following screen −</w:t>
+      </w:r>
+    </w:p>
+    <w:p>
+      <w:pPr>
+        <w:rPr>
+          <w:rFonts w:hint="default" w:ascii="SimSun" w:hAnsi="SimSun" w:eastAsia="SimSun" w:cs="SimSun"/>
+          <w:sz w:val="24"/>
+          <w:szCs w:val="24"/>
+          <w:lang w:val="en-IN"/>
+        </w:rPr>
+      </w:pPr>
       <w:r>
         <w:rPr>
           <w:rFonts w:ascii="SimSun" w:hAnsi="SimSun" w:eastAsia="SimSun" w:cs="SimSun"/>
@@ -604,10 +668,24 @@
     </w:p>
     <w:p>
       <w:pPr>
-        <w:rPr>
-          <w:rFonts w:hint="default" w:ascii="SimSun" w:hAnsi="SimSun" w:eastAsia="SimSun" w:cs="SimSun"/>
-          <w:sz w:val="24"/>
-          <w:szCs w:val="24"/>
+        <w:jc w:val="both"/>
+        <w:rPr>
+          <w:rFonts w:hint="default" w:ascii="Arial Black" w:hAnsi="Arial Black" w:eastAsia="SimSun" w:cs="Arial Black"/>
+          <w:sz w:val="52"/>
+          <w:szCs w:val="52"/>
+          <w:vertAlign w:val="superscript"/>
+          <w:lang w:val="en-IN"/>
+        </w:rPr>
+      </w:pPr>
+    </w:p>
+    <w:p>
+      <w:pPr>
+        <w:jc w:val="center"/>
+        <w:rPr>
+          <w:rFonts w:hint="default" w:ascii="Arial Black" w:hAnsi="Arial Black" w:eastAsia="SimSun" w:cs="Arial Black"/>
+          <w:sz w:val="52"/>
+          <w:szCs w:val="52"/>
+          <w:vertAlign w:val="superscript"/>
           <w:lang w:val="en-IN"/>
         </w:rPr>
       </w:pPr>
@@ -735,9 +813,9 @@
       <w:r>
         <w:drawing>
           <wp:inline distT="0" distB="0" distL="114300" distR="114300">
-            <wp:extent cx="4907280" cy="5539740"/>
-            <wp:effectExtent l="0" t="0" r="0" b="7620"/>
-            <wp:docPr id="5" name="Picture 5"/>
+            <wp:extent cx="5151120" cy="3465830"/>
+            <wp:effectExtent l="0" t="0" r="0" b="8890"/>
+            <wp:docPr id="6" name="Picture 1"/>
             <wp:cNvGraphicFramePr>
               <a:graphicFrameLocks xmlns:a="http://schemas.openxmlformats.org/drawingml/2006/main" noChangeAspect="1"/>
             </wp:cNvGraphicFramePr>
@@ -745,7 +823,7 @@
               <a:graphicData uri="http://schemas.openxmlformats.org/drawingml/2006/picture">
                 <pic:pic xmlns:pic="http://schemas.openxmlformats.org/drawingml/2006/picture">
                   <pic:nvPicPr>
-                    <pic:cNvPr id="5" name="Picture 5"/>
+                    <pic:cNvPr id="6" name="Picture 1"/>
                     <pic:cNvPicPr>
                       <a:picLocks noChangeAspect="1"/>
                     </pic:cNvPicPr>
@@ -759,7 +837,7 @@
                   <pic:spPr>
                     <a:xfrm>
                       <a:off x="0" y="0"/>
-                      <a:ext cx="4907280" cy="5539740"/>
+                      <a:ext cx="5151120" cy="3465830"/>
                     </a:xfrm>
                     <a:prstGeom prst="rect">
                       <a:avLst/>
@@ -838,24 +916,82 @@
     </w:p>
     <w:p>
       <w:pPr>
+        <w:jc w:val="both"/>
+        <w:rPr>
+          <w:rFonts w:hint="default" w:ascii="Arial Black" w:hAnsi="Arial Black" w:eastAsia="SimSun" w:cs="Arial Black"/>
+          <w:sz w:val="52"/>
+          <w:szCs w:val="52"/>
+          <w:vertAlign w:val="superscript"/>
+          <w:lang w:val="en-IN"/>
+        </w:rPr>
+      </w:pPr>
+    </w:p>
+    <w:p>
+      <w:pPr>
+        <w:jc w:val="both"/>
+        <w:rPr>
+          <w:rFonts w:hint="default" w:ascii="Arial Black" w:hAnsi="Arial Black" w:eastAsia="SimSun" w:cs="Arial Black"/>
+          <w:sz w:val="52"/>
+          <w:szCs w:val="52"/>
+          <w:vertAlign w:val="superscript"/>
+          <w:lang w:val="en-IN"/>
+        </w:rPr>
+      </w:pPr>
+    </w:p>
+    <w:p>
+      <w:pPr>
+        <w:jc w:val="both"/>
+        <w:rPr>
+          <w:rFonts w:hint="default" w:ascii="Arial Black" w:hAnsi="Arial Black" w:eastAsia="SimSun" w:cs="Arial Black"/>
+          <w:sz w:val="52"/>
+          <w:szCs w:val="52"/>
+          <w:vertAlign w:val="superscript"/>
+          <w:lang w:val="en-IN"/>
+        </w:rPr>
+      </w:pPr>
+    </w:p>
+    <w:p>
+      <w:pPr>
+        <w:jc w:val="both"/>
+        <w:rPr>
+          <w:rFonts w:hint="default" w:ascii="Arial Black" w:hAnsi="Arial Black" w:eastAsia="SimSun" w:cs="Arial Black"/>
+          <w:sz w:val="52"/>
+          <w:szCs w:val="52"/>
+          <w:vertAlign w:val="superscript"/>
+          <w:lang w:val="en-IN"/>
+        </w:rPr>
+      </w:pPr>
+    </w:p>
+    <w:p>
+      <w:pPr>
         <w:jc w:val="center"/>
         <w:rPr>
           <w:rFonts w:hint="default" w:ascii="Arial Black" w:hAnsi="Arial Black" w:eastAsia="SimSun" w:cs="Arial Black"/>
           <w:sz w:val="52"/>
           <w:szCs w:val="52"/>
           <w:vertAlign w:val="superscript"/>
-          <w:lang w:val="en-IN"/>
-        </w:rPr>
-      </w:pPr>
-      <w:r>
-        <w:rPr>
-          <w:rFonts w:hint="default" w:ascii="Arial Black" w:hAnsi="Arial Black" w:eastAsia="SimSun" w:cs="Arial Black"/>
-          <w:sz w:val="52"/>
-          <w:szCs w:val="52"/>
-          <w:vertAlign w:val="superscript"/>
-          <w:lang w:val="en-IN"/>
-        </w:rPr>
-        <w:t>Experiment 5</w:t>
+          <w:lang w:val="en-US"/>
+        </w:rPr>
+      </w:pPr>
+      <w:r>
+        <w:rPr>
+          <w:rFonts w:hint="default" w:ascii="Arial Black" w:hAnsi="Arial Black" w:eastAsia="SimSun" w:cs="Arial Black"/>
+          <w:sz w:val="52"/>
+          <w:szCs w:val="52"/>
+          <w:vertAlign w:val="superscript"/>
+          <w:lang w:val="en-IN"/>
+        </w:rPr>
+        <w:t xml:space="preserve">Experiment </w:t>
+      </w:r>
+      <w:r>
+        <w:rPr>
+          <w:rFonts w:hint="default" w:ascii="Arial Black" w:hAnsi="Arial Black" w:eastAsia="SimSun" w:cs="Arial Black"/>
+          <w:sz w:val="52"/>
+          <w:szCs w:val="52"/>
+          <w:vertAlign w:val="superscript"/>
+          <w:lang w:val="en-US"/>
+        </w:rPr>
+        <w:t>3</w:t>
       </w:r>
     </w:p>
     <w:p>
@@ -887,8 +1023,8 @@
       <w:r>
         <w:drawing>
           <wp:inline distT="0" distB="0" distL="114300" distR="114300">
-            <wp:extent cx="5274310" cy="4018280"/>
-            <wp:effectExtent l="0" t="0" r="13970" b="5080"/>
+            <wp:extent cx="6242050" cy="6581775"/>
+            <wp:effectExtent l="0" t="0" r="6350" b="1905"/>
             <wp:docPr id="8" name="Picture 8"/>
             <wp:cNvGraphicFramePr>
               <a:graphicFrameLocks xmlns:a="http://schemas.openxmlformats.org/drawingml/2006/main" noChangeAspect="1"/>
@@ -911,7 +1047,7 @@
                   <pic:spPr>
                     <a:xfrm>
                       <a:off x="0" y="0"/>
-                      <a:ext cx="5274310" cy="4018280"/>
+                      <a:ext cx="6242050" cy="6581775"/>
                     </a:xfrm>
                     <a:prstGeom prst="rect">
                       <a:avLst/>
@@ -956,81 +1092,6 @@
     <w:p>
       <w:pPr>
         <w:jc w:val="both"/>
-      </w:pPr>
-    </w:p>
-    <w:p>
-      <w:pPr>
-        <w:jc w:val="both"/>
-      </w:pPr>
-    </w:p>
-    <w:p>
-      <w:pPr>
-        <w:jc w:val="both"/>
-      </w:pPr>
-    </w:p>
-    <w:p>
-      <w:pPr>
-        <w:jc w:val="both"/>
-      </w:pPr>
-    </w:p>
-    <w:p>
-      <w:pPr>
-        <w:jc w:val="both"/>
-      </w:pPr>
-    </w:p>
-    <w:p>
-      <w:pPr>
-        <w:jc w:val="both"/>
-      </w:pPr>
-    </w:p>
-    <w:p>
-      <w:pPr>
-        <w:jc w:val="both"/>
-      </w:pPr>
-    </w:p>
-    <w:p>
-      <w:pPr>
-        <w:jc w:val="both"/>
-      </w:pPr>
-    </w:p>
-    <w:p>
-      <w:pPr>
-        <w:jc w:val="both"/>
-      </w:pPr>
-    </w:p>
-    <w:p>
-      <w:pPr>
-        <w:jc w:val="both"/>
-      </w:pPr>
-    </w:p>
-    <w:p>
-      <w:pPr>
-        <w:jc w:val="both"/>
-      </w:pPr>
-    </w:p>
-    <w:p>
-      <w:pPr>
-        <w:jc w:val="both"/>
-      </w:pPr>
-    </w:p>
-    <w:p>
-      <w:pPr>
-        <w:jc w:val="both"/>
-      </w:pPr>
-    </w:p>
-    <w:p>
-      <w:pPr>
-        <w:jc w:val="both"/>
-      </w:pPr>
-    </w:p>
-    <w:p>
-      <w:pPr>
-        <w:jc w:val="both"/>
-      </w:pPr>
-    </w:p>
-    <w:p>
-      <w:pPr>
-        <w:jc w:val="both"/>
         <w:rPr>
           <w:rFonts w:hint="default"/>
           <w:lang w:val="en-IN"/>
@@ -1045,18 +1106,28 @@
           <w:sz w:val="52"/>
           <w:szCs w:val="52"/>
           <w:vertAlign w:val="superscript"/>
-          <w:lang w:val="en-IN"/>
-        </w:rPr>
-      </w:pPr>
-      <w:r>
-        <w:rPr>
-          <w:rFonts w:hint="default" w:ascii="Arial Black" w:hAnsi="Arial Black" w:eastAsia="SimSun" w:cs="Arial Black"/>
-          <w:sz w:val="52"/>
-          <w:szCs w:val="52"/>
-          <w:vertAlign w:val="superscript"/>
-          <w:lang w:val="en-IN"/>
-        </w:rPr>
-        <w:t>Experiment 6</w:t>
+          <w:lang w:val="en-US"/>
+        </w:rPr>
+      </w:pPr>
+      <w:r>
+        <w:rPr>
+          <w:rFonts w:hint="default" w:ascii="Arial Black" w:hAnsi="Arial Black" w:eastAsia="SimSun" w:cs="Arial Black"/>
+          <w:sz w:val="52"/>
+          <w:szCs w:val="52"/>
+          <w:vertAlign w:val="superscript"/>
+          <w:lang w:val="en-IN"/>
+        </w:rPr>
+        <w:t xml:space="preserve">Experiment </w:t>
+      </w:r>
+      <w:r>
+        <w:rPr>
+          <w:rFonts w:hint="default" w:ascii="Arial Black" w:hAnsi="Arial Black" w:eastAsia="SimSun" w:cs="Arial Black"/>
+          <w:sz w:val="52"/>
+          <w:szCs w:val="52"/>
+          <w:vertAlign w:val="superscript"/>
+          <w:lang w:val="en-US"/>
+        </w:rPr>
+        <w:t>4</w:t>
       </w:r>
     </w:p>
     <w:p>
@@ -1084,12 +1155,19 @@
     <w:p>
       <w:pPr>
         <w:jc w:val="both"/>
+        <w:rPr>
+          <w:rFonts w:hint="default" w:ascii="Arial Black" w:hAnsi="Arial Black" w:eastAsia="SimSun" w:cs="Arial Black"/>
+          <w:sz w:val="52"/>
+          <w:szCs w:val="52"/>
+          <w:vertAlign w:val="superscript"/>
+          <w:lang w:val="en-IN"/>
+        </w:rPr>
       </w:pPr>
       <w:r>
         <w:drawing>
           <wp:inline distT="0" distB="0" distL="114300" distR="114300">
-            <wp:extent cx="2933700" cy="4884420"/>
-            <wp:effectExtent l="0" t="0" r="7620" b="7620"/>
+            <wp:extent cx="4542155" cy="7563485"/>
+            <wp:effectExtent l="0" t="0" r="14605" b="10795"/>
             <wp:docPr id="9" name="Picture 9"/>
             <wp:cNvGraphicFramePr>
               <a:graphicFrameLocks xmlns:a="http://schemas.openxmlformats.org/drawingml/2006/main" noChangeAspect="1"/>
@@ -1112,7 +1190,7 @@
                   <pic:spPr>
                     <a:xfrm>
                       <a:off x="0" y="0"/>
-                      <a:ext cx="2933700" cy="4884420"/>
+                      <a:ext cx="4542155" cy="7563485"/>
                     </a:xfrm>
                     <a:prstGeom prst="rect">
                       <a:avLst/>
@@ -1137,90 +1215,28 @@
           <w:sz w:val="52"/>
           <w:szCs w:val="52"/>
           <w:vertAlign w:val="superscript"/>
-          <w:lang w:val="en-IN"/>
-        </w:rPr>
-      </w:pPr>
-    </w:p>
-    <w:p>
-      <w:pPr>
-        <w:jc w:val="center"/>
-        <w:rPr>
-          <w:rFonts w:hint="default" w:ascii="Arial Black" w:hAnsi="Arial Black" w:eastAsia="SimSun" w:cs="Arial Black"/>
-          <w:sz w:val="52"/>
-          <w:szCs w:val="52"/>
-          <w:vertAlign w:val="superscript"/>
-          <w:lang w:val="en-IN"/>
-        </w:rPr>
-      </w:pPr>
-    </w:p>
-    <w:p>
-      <w:pPr>
-        <w:jc w:val="center"/>
-        <w:rPr>
-          <w:rFonts w:hint="default" w:ascii="Arial Black" w:hAnsi="Arial Black" w:eastAsia="SimSun" w:cs="Arial Black"/>
-          <w:sz w:val="52"/>
-          <w:szCs w:val="52"/>
-          <w:vertAlign w:val="superscript"/>
-          <w:lang w:val="en-IN"/>
-        </w:rPr>
-      </w:pPr>
-    </w:p>
-    <w:p>
-      <w:pPr>
-        <w:jc w:val="center"/>
-        <w:rPr>
-          <w:rFonts w:hint="default" w:ascii="Arial Black" w:hAnsi="Arial Black" w:eastAsia="SimSun" w:cs="Arial Black"/>
-          <w:sz w:val="52"/>
-          <w:szCs w:val="52"/>
-          <w:vertAlign w:val="superscript"/>
-          <w:lang w:val="en-IN"/>
-        </w:rPr>
-      </w:pPr>
-    </w:p>
-    <w:p>
-      <w:pPr>
-        <w:jc w:val="center"/>
-        <w:rPr>
-          <w:rFonts w:hint="default" w:ascii="Arial Black" w:hAnsi="Arial Black" w:eastAsia="SimSun" w:cs="Arial Black"/>
-          <w:sz w:val="52"/>
-          <w:szCs w:val="52"/>
-          <w:vertAlign w:val="superscript"/>
-          <w:lang w:val="en-IN"/>
-        </w:rPr>
-      </w:pPr>
-    </w:p>
-    <w:p>
-      <w:pPr>
-        <w:jc w:val="center"/>
-        <w:rPr>
-          <w:rFonts w:hint="default" w:ascii="Arial Black" w:hAnsi="Arial Black" w:eastAsia="SimSun" w:cs="Arial Black"/>
-          <w:sz w:val="52"/>
-          <w:szCs w:val="52"/>
-          <w:vertAlign w:val="superscript"/>
-          <w:lang w:val="en-IN"/>
-        </w:rPr>
-      </w:pPr>
-    </w:p>
-    <w:p>
-      <w:pPr>
-        <w:jc w:val="center"/>
-        <w:rPr>
-          <w:rFonts w:hint="default" w:ascii="Arial Black" w:hAnsi="Arial Black" w:eastAsia="SimSun" w:cs="Arial Black"/>
-          <w:sz w:val="52"/>
-          <w:szCs w:val="52"/>
-          <w:vertAlign w:val="superscript"/>
-          <w:lang w:val="en-IN"/>
-        </w:rPr>
-      </w:pPr>
-      <w:r>
-        <w:rPr>
-          <w:rFonts w:hint="default" w:ascii="Arial Black" w:hAnsi="Arial Black" w:eastAsia="SimSun" w:cs="Arial Black"/>
-          <w:sz w:val="52"/>
-          <w:szCs w:val="52"/>
-          <w:vertAlign w:val="superscript"/>
-          <w:lang w:val="en-IN"/>
-        </w:rPr>
-        <w:t>Experiment 7</w:t>
+          <w:lang w:val="en-US"/>
+        </w:rPr>
+      </w:pPr>
+      <w:r>
+        <w:rPr>
+          <w:rFonts w:hint="default" w:ascii="Arial Black" w:hAnsi="Arial Black" w:eastAsia="SimSun" w:cs="Arial Black"/>
+          <w:sz w:val="52"/>
+          <w:szCs w:val="52"/>
+          <w:vertAlign w:val="superscript"/>
+          <w:lang w:val="en-IN"/>
+        </w:rPr>
+        <w:t xml:space="preserve">Experiment </w:t>
+      </w:r>
+      <w:r>
+        <w:rPr>
+          <w:rFonts w:hint="default" w:ascii="Arial Black" w:hAnsi="Arial Black" w:eastAsia="SimSun" w:cs="Arial Black"/>
+          <w:sz w:val="52"/>
+          <w:szCs w:val="52"/>
+          <w:vertAlign w:val="superscript"/>
+          <w:lang w:val="en-US"/>
+        </w:rPr>
+        <w:t>5</w:t>
       </w:r>
     </w:p>
     <w:p>
@@ -1252,8 +1268,8 @@
       <w:r>
         <w:drawing>
           <wp:inline distT="0" distB="0" distL="114300" distR="114300">
-            <wp:extent cx="3695700" cy="4366260"/>
-            <wp:effectExtent l="0" t="0" r="7620" b="7620"/>
+            <wp:extent cx="4956810" cy="4440555"/>
+            <wp:effectExtent l="0" t="0" r="11430" b="9525"/>
             <wp:docPr id="10" name="Picture 10"/>
             <wp:cNvGraphicFramePr>
               <a:graphicFrameLocks xmlns:a="http://schemas.openxmlformats.org/drawingml/2006/main" noChangeAspect="1"/>
@@ -1276,7 +1292,7 @@
                   <pic:spPr>
                     <a:xfrm>
                       <a:off x="0" y="0"/>
-                      <a:ext cx="3695700" cy="4366260"/>
+                      <a:ext cx="4956810" cy="4440555"/>
                     </a:xfrm>
                     <a:prstGeom prst="rect">
                       <a:avLst/>
@@ -1297,145 +1313,123 @@
       <w:pPr>
         <w:jc w:val="both"/>
       </w:pPr>
-    </w:p>
-    <w:p>
-      <w:pPr>
-        <w:jc w:val="both"/>
-      </w:pPr>
-    </w:p>
-    <w:p>
-      <w:pPr>
-        <w:jc w:val="both"/>
-      </w:pPr>
-    </w:p>
-    <w:p>
-      <w:pPr>
-        <w:jc w:val="both"/>
-      </w:pPr>
-    </w:p>
-    <w:p>
-      <w:pPr>
-        <w:jc w:val="both"/>
-      </w:pPr>
-    </w:p>
-    <w:p>
-      <w:pPr>
-        <w:jc w:val="both"/>
-      </w:pPr>
-    </w:p>
-    <w:p>
-      <w:pPr>
-        <w:jc w:val="both"/>
-      </w:pPr>
-    </w:p>
-    <w:p>
-      <w:pPr>
-        <w:jc w:val="both"/>
-      </w:pPr>
-    </w:p>
-    <w:p>
-      <w:pPr>
-        <w:jc w:val="both"/>
-      </w:pPr>
-    </w:p>
-    <w:p>
-      <w:pPr>
-        <w:jc w:val="both"/>
-      </w:pPr>
-    </w:p>
-    <w:p>
-      <w:pPr>
-        <w:jc w:val="both"/>
-      </w:pPr>
-    </w:p>
-    <w:p>
-      <w:pPr>
-        <w:jc w:val="both"/>
-      </w:pPr>
-    </w:p>
-    <w:p>
-      <w:pPr>
-        <w:jc w:val="both"/>
-      </w:pPr>
-    </w:p>
-    <w:p>
-      <w:pPr>
-        <w:jc w:val="both"/>
-      </w:pPr>
-    </w:p>
-    <w:p>
-      <w:pPr>
-        <w:jc w:val="both"/>
-      </w:pPr>
-    </w:p>
-    <w:p>
-      <w:pPr>
-        <w:jc w:val="both"/>
-      </w:pPr>
-    </w:p>
-    <w:p>
-      <w:pPr>
-        <w:jc w:val="both"/>
-      </w:pPr>
-    </w:p>
-    <w:p>
-      <w:pPr>
-        <w:jc w:val="both"/>
-      </w:pPr>
-    </w:p>
-    <w:p>
-      <w:pPr>
-        <w:jc w:val="center"/>
-        <w:rPr>
-          <w:rFonts w:hint="default" w:ascii="Arial Black" w:hAnsi="Arial Black" w:eastAsia="SimSun" w:cs="Arial Black"/>
-          <w:sz w:val="52"/>
-          <w:szCs w:val="52"/>
-          <w:vertAlign w:val="superscript"/>
-          <w:lang w:val="en-IN"/>
-        </w:rPr>
-      </w:pPr>
-      <w:r>
-        <w:rPr>
-          <w:rFonts w:hint="default" w:ascii="Arial Black" w:hAnsi="Arial Black" w:eastAsia="SimSun" w:cs="Arial Black"/>
-          <w:sz w:val="52"/>
-          <w:szCs w:val="52"/>
-          <w:vertAlign w:val="superscript"/>
-          <w:lang w:val="en-IN"/>
-        </w:rPr>
-        <w:t>Experiment 8</w:t>
-      </w:r>
-    </w:p>
-    <w:p>
-      <w:pPr>
-        <w:jc w:val="both"/>
-        <w:rPr>
-          <w:rFonts w:hint="default" w:ascii="Arial Black" w:hAnsi="Arial Black" w:eastAsia="SimSun" w:cs="Arial Black"/>
-          <w:sz w:val="52"/>
-          <w:szCs w:val="52"/>
-          <w:vertAlign w:val="superscript"/>
-          <w:lang w:val="en-IN"/>
-        </w:rPr>
-      </w:pPr>
-      <w:r>
-        <w:rPr>
-          <w:rFonts w:hint="default" w:ascii="Arial Black" w:hAnsi="Arial Black" w:eastAsia="SimSun" w:cs="Arial Black"/>
-          <w:sz w:val="52"/>
-          <w:szCs w:val="52"/>
-          <w:vertAlign w:val="superscript"/>
-          <w:lang w:val="en-IN"/>
-        </w:rPr>
-        <w:t>Use UiPath to extract data about products from amazon.in</w:t>
-      </w:r>
-    </w:p>
-    <w:p>
-      <w:pPr>
-        <w:jc w:val="both"/>
-      </w:pPr>
-      <w:r>
+      <w:r>
+        <w:rPr>
+          <w:rFonts w:hint="default"/>
+          <w:lang w:val="en-US"/>
+        </w:rPr>
         <w:drawing>
           <wp:inline distT="0" distB="0" distL="114300" distR="114300">
-            <wp:extent cx="3695700" cy="5013960"/>
-            <wp:effectExtent l="0" t="0" r="7620" b="0"/>
+            <wp:extent cx="3656330" cy="2568575"/>
+            <wp:effectExtent l="0" t="0" r="1270" b="6985"/>
+            <wp:docPr id="7" name="Picture 7" descr="builddata"/>
+            <wp:cNvGraphicFramePr>
+              <a:graphicFrameLocks xmlns:a="http://schemas.openxmlformats.org/drawingml/2006/main" noChangeAspect="1"/>
+            </wp:cNvGraphicFramePr>
+            <a:graphic xmlns:a="http://schemas.openxmlformats.org/drawingml/2006/main">
+              <a:graphicData uri="http://schemas.openxmlformats.org/drawingml/2006/picture">
+                <pic:pic xmlns:pic="http://schemas.openxmlformats.org/drawingml/2006/picture">
+                  <pic:nvPicPr>
+                    <pic:cNvPr id="7" name="Picture 7" descr="builddata"/>
+                    <pic:cNvPicPr>
+                      <a:picLocks noChangeAspect="1"/>
+                    </pic:cNvPicPr>
+                  </pic:nvPicPr>
+                  <pic:blipFill>
+                    <a:blip r:embed="rId12"/>
+                    <a:stretch>
+                      <a:fillRect/>
+                    </a:stretch>
+                  </pic:blipFill>
+                  <pic:spPr>
+                    <a:xfrm>
+                      <a:off x="0" y="0"/>
+                      <a:ext cx="3656330" cy="2568575"/>
+                    </a:xfrm>
+                    <a:prstGeom prst="rect">
+                      <a:avLst/>
+                    </a:prstGeom>
+                  </pic:spPr>
+                </pic:pic>
+              </a:graphicData>
+            </a:graphic>
+          </wp:inline>
+        </w:drawing>
+      </w:r>
+    </w:p>
+    <w:p>
+      <w:pPr>
+        <w:jc w:val="both"/>
+      </w:pPr>
+    </w:p>
+    <w:p>
+      <w:pPr>
+        <w:jc w:val="both"/>
+      </w:pPr>
+    </w:p>
+    <w:p>
+      <w:pPr>
+        <w:jc w:val="center"/>
+        <w:rPr>
+          <w:rFonts w:hint="default" w:ascii="Arial Black" w:hAnsi="Arial Black" w:eastAsia="SimSun" w:cs="Arial Black"/>
+          <w:sz w:val="52"/>
+          <w:szCs w:val="52"/>
+          <w:vertAlign w:val="superscript"/>
+          <w:lang w:val="en-US"/>
+        </w:rPr>
+      </w:pPr>
+      <w:r>
+        <w:rPr>
+          <w:rFonts w:hint="default" w:ascii="Arial Black" w:hAnsi="Arial Black" w:eastAsia="SimSun" w:cs="Arial Black"/>
+          <w:sz w:val="52"/>
+          <w:szCs w:val="52"/>
+          <w:vertAlign w:val="superscript"/>
+          <w:lang w:val="en-IN"/>
+        </w:rPr>
+        <w:t xml:space="preserve">Experiment </w:t>
+      </w:r>
+      <w:r>
+        <w:rPr>
+          <w:rFonts w:hint="default" w:ascii="Arial Black" w:hAnsi="Arial Black" w:eastAsia="SimSun" w:cs="Arial Black"/>
+          <w:sz w:val="52"/>
+          <w:szCs w:val="52"/>
+          <w:vertAlign w:val="superscript"/>
+          <w:lang w:val="en-US"/>
+        </w:rPr>
+        <w:t>6</w:t>
+      </w:r>
+    </w:p>
+    <w:p>
+      <w:pPr>
+        <w:jc w:val="both"/>
+        <w:rPr>
+          <w:rFonts w:hint="default" w:ascii="Arial Black" w:hAnsi="Arial Black" w:eastAsia="SimSun" w:cs="Arial Black"/>
+          <w:sz w:val="52"/>
+          <w:szCs w:val="52"/>
+          <w:vertAlign w:val="superscript"/>
+          <w:lang w:val="en-IN"/>
+        </w:rPr>
+      </w:pPr>
+      <w:r>
+        <w:rPr>
+          <w:rFonts w:hint="default" w:ascii="Arial Black" w:hAnsi="Arial Black" w:eastAsia="SimSun" w:cs="Arial Black"/>
+          <w:sz w:val="52"/>
+          <w:szCs w:val="52"/>
+          <w:vertAlign w:val="superscript"/>
+          <w:lang w:val="en-IN"/>
+        </w:rPr>
+        <w:t>Use UiPath to extract data about products from amazon.in</w:t>
+      </w:r>
+    </w:p>
+    <w:p>
+      <w:pPr>
+        <w:jc w:val="both"/>
+      </w:pPr>
+      <w:r>
+        <w:drawing>
+          <wp:inline distT="0" distB="0" distL="114300" distR="114300">
+            <wp:extent cx="5177790" cy="7025005"/>
+            <wp:effectExtent l="0" t="0" r="3810" b="635"/>
             <wp:docPr id="11" name="Picture 11"/>
             <wp:cNvGraphicFramePr>
               <a:graphicFrameLocks xmlns:a="http://schemas.openxmlformats.org/drawingml/2006/main" noChangeAspect="1"/>
@@ -1450,7 +1444,7 @@
                     </pic:cNvPicPr>
                   </pic:nvPicPr>
                   <pic:blipFill>
-                    <a:blip r:embed="rId12"/>
+                    <a:blip r:embed="rId13"/>
                     <a:stretch>
                       <a:fillRect/>
                     </a:stretch>
@@ -1458,7 +1452,7 @@
                   <pic:spPr>
                     <a:xfrm>
                       <a:off x="0" y="0"/>
-                      <a:ext cx="3695700" cy="5013960"/>
+                      <a:ext cx="5177790" cy="7025005"/>
                     </a:xfrm>
                     <a:prstGeom prst="rect">
                       <a:avLst/>
@@ -1483,66 +1477,6 @@
     <w:p>
       <w:pPr>
         <w:jc w:val="both"/>
-      </w:pPr>
-    </w:p>
-    <w:p>
-      <w:pPr>
-        <w:jc w:val="both"/>
-      </w:pPr>
-    </w:p>
-    <w:p>
-      <w:pPr>
-        <w:jc w:val="both"/>
-      </w:pPr>
-    </w:p>
-    <w:p>
-      <w:pPr>
-        <w:jc w:val="both"/>
-      </w:pPr>
-    </w:p>
-    <w:p>
-      <w:pPr>
-        <w:jc w:val="both"/>
-      </w:pPr>
-    </w:p>
-    <w:p>
-      <w:pPr>
-        <w:jc w:val="both"/>
-      </w:pPr>
-    </w:p>
-    <w:p>
-      <w:pPr>
-        <w:jc w:val="both"/>
-      </w:pPr>
-    </w:p>
-    <w:p>
-      <w:pPr>
-        <w:jc w:val="both"/>
-      </w:pPr>
-    </w:p>
-    <w:p>
-      <w:pPr>
-        <w:jc w:val="both"/>
-      </w:pPr>
-    </w:p>
-    <w:p>
-      <w:pPr>
-        <w:jc w:val="both"/>
-      </w:pPr>
-    </w:p>
-    <w:p>
-      <w:pPr>
-        <w:jc w:val="both"/>
-      </w:pPr>
-    </w:p>
-    <w:p>
-      <w:pPr>
-        <w:jc w:val="both"/>
-      </w:pPr>
-    </w:p>
-    <w:p>
-      <w:pPr>
-        <w:jc w:val="both"/>
         <w:rPr>
           <w:rFonts w:hint="default"/>
           <w:lang w:val="en-IN"/>
@@ -1557,18 +1491,28 @@
           <w:sz w:val="52"/>
           <w:szCs w:val="52"/>
           <w:vertAlign w:val="superscript"/>
-          <w:lang w:val="en-IN"/>
-        </w:rPr>
-      </w:pPr>
-      <w:r>
-        <w:rPr>
-          <w:rFonts w:hint="default" w:ascii="Arial Black" w:hAnsi="Arial Black" w:eastAsia="SimSun" w:cs="Arial Black"/>
-          <w:sz w:val="52"/>
-          <w:szCs w:val="52"/>
-          <w:vertAlign w:val="superscript"/>
-          <w:lang w:val="en-IN"/>
-        </w:rPr>
-        <w:t>Experiment 9</w:t>
+          <w:lang w:val="en-US"/>
+        </w:rPr>
+      </w:pPr>
+      <w:r>
+        <w:rPr>
+          <w:rFonts w:hint="default" w:ascii="Arial Black" w:hAnsi="Arial Black" w:eastAsia="SimSun" w:cs="Arial Black"/>
+          <w:sz w:val="52"/>
+          <w:szCs w:val="52"/>
+          <w:vertAlign w:val="superscript"/>
+          <w:lang w:val="en-IN"/>
+        </w:rPr>
+        <w:t xml:space="preserve">Experiment </w:t>
+      </w:r>
+      <w:r>
+        <w:rPr>
+          <w:rFonts w:hint="default" w:ascii="Arial Black" w:hAnsi="Arial Black" w:eastAsia="SimSun" w:cs="Arial Black"/>
+          <w:sz w:val="52"/>
+          <w:szCs w:val="52"/>
+          <w:vertAlign w:val="superscript"/>
+          <w:lang w:val="en-US"/>
+        </w:rPr>
+        <w:t>7</w:t>
       </w:r>
     </w:p>
     <w:p>
@@ -1577,17 +1521,17 @@
         <w:jc w:val="both"/>
         <w:rPr>
           <w:rFonts w:hint="default" w:ascii="Arial Black" w:hAnsi="Arial Black" w:eastAsia="SimSun" w:cs="Arial Black"/>
-          <w:sz w:val="52"/>
-          <w:szCs w:val="52"/>
-          <w:vertAlign w:val="superscript"/>
-          <w:lang w:val="en-IN"/>
-        </w:rPr>
-      </w:pPr>
-      <w:r>
-        <w:rPr>
-          <w:rFonts w:hint="default" w:ascii="Arial Black" w:hAnsi="Arial Black" w:eastAsia="SimSun" w:cs="Arial Black"/>
-          <w:sz w:val="52"/>
-          <w:szCs w:val="52"/>
+          <w:sz w:val="36"/>
+          <w:szCs w:val="36"/>
+          <w:vertAlign w:val="superscript"/>
+          <w:lang w:val="en-IN"/>
+        </w:rPr>
+      </w:pPr>
+      <w:r>
+        <w:rPr>
+          <w:rFonts w:hint="default" w:ascii="Arial Black" w:hAnsi="Arial Black" w:eastAsia="SimSun" w:cs="Arial Black"/>
+          <w:sz w:val="36"/>
+          <w:szCs w:val="36"/>
           <w:vertAlign w:val="superscript"/>
           <w:lang w:val="en-IN"/>
         </w:rPr>
@@ -1598,13 +1542,17 @@
       <w:pPr>
         <w:ind w:firstLine="420" w:firstLineChars="0"/>
         <w:jc w:val="both"/>
+        <w:rPr>
+          <w:rFonts w:hint="default"/>
+          <w:lang w:val="en-US"/>
+        </w:rPr>
       </w:pPr>
       <w:r>
         <w:drawing>
           <wp:inline distT="0" distB="0" distL="114300" distR="114300">
-            <wp:extent cx="5972810" cy="9248775"/>
-            <wp:effectExtent l="0" t="0" r="1270" b="1905"/>
-            <wp:docPr id="12" name="Picture 12"/>
+            <wp:extent cx="5913755" cy="9585960"/>
+            <wp:effectExtent l="0" t="0" r="14605" b="0"/>
+            <wp:docPr id="12" name="Picture 2"/>
             <wp:cNvGraphicFramePr>
               <a:graphicFrameLocks xmlns:a="http://schemas.openxmlformats.org/drawingml/2006/main" noChangeAspect="1"/>
             </wp:cNvGraphicFramePr>
@@ -1612,13 +1560,13 @@
               <a:graphicData uri="http://schemas.openxmlformats.org/drawingml/2006/picture">
                 <pic:pic xmlns:pic="http://schemas.openxmlformats.org/drawingml/2006/picture">
                   <pic:nvPicPr>
-                    <pic:cNvPr id="12" name="Picture 12"/>
+                    <pic:cNvPr id="12" name="Picture 2"/>
                     <pic:cNvPicPr>
                       <a:picLocks noChangeAspect="1"/>
                     </pic:cNvPicPr>
                   </pic:nvPicPr>
                   <pic:blipFill>
-                    <a:blip r:embed="rId13"/>
+                    <a:blip r:embed="rId14"/>
                     <a:stretch>
                       <a:fillRect/>
                     </a:stretch>
@@ -1626,7 +1574,7 @@
                   <pic:spPr>
                     <a:xfrm>
                       <a:off x="0" y="0"/>
-                      <a:ext cx="5972810" cy="9248775"/>
+                      <a:ext cx="5913755" cy="9585960"/>
                     </a:xfrm>
                     <a:prstGeom prst="rect">
                       <a:avLst/>
@@ -1651,18 +1599,28 @@
           <w:sz w:val="52"/>
           <w:szCs w:val="52"/>
           <w:vertAlign w:val="superscript"/>
-          <w:lang w:val="en-IN"/>
-        </w:rPr>
-      </w:pPr>
-      <w:r>
-        <w:rPr>
-          <w:rFonts w:hint="default" w:ascii="Arial Black" w:hAnsi="Arial Black" w:eastAsia="SimSun" w:cs="Arial Black"/>
-          <w:sz w:val="52"/>
-          <w:szCs w:val="52"/>
-          <w:vertAlign w:val="superscript"/>
-          <w:lang w:val="en-IN"/>
-        </w:rPr>
-        <w:t>Experiment 10</w:t>
+          <w:lang w:val="en-US"/>
+        </w:rPr>
+      </w:pPr>
+      <w:r>
+        <w:rPr>
+          <w:rFonts w:hint="default" w:ascii="Arial Black" w:hAnsi="Arial Black" w:eastAsia="SimSun" w:cs="Arial Black"/>
+          <w:sz w:val="52"/>
+          <w:szCs w:val="52"/>
+          <w:vertAlign w:val="superscript"/>
+          <w:lang w:val="en-IN"/>
+        </w:rPr>
+        <w:t xml:space="preserve">Experiment </w:t>
+      </w:r>
+      <w:r>
+        <w:rPr>
+          <w:rFonts w:hint="default" w:ascii="Arial Black" w:hAnsi="Arial Black" w:eastAsia="SimSun" w:cs="Arial Black"/>
+          <w:sz w:val="52"/>
+          <w:szCs w:val="52"/>
+          <w:vertAlign w:val="superscript"/>
+          <w:lang w:val="en-US"/>
+        </w:rPr>
+        <w:t>8</w:t>
       </w:r>
     </w:p>
     <w:p>
@@ -1690,13 +1648,24 @@
     <w:p>
       <w:pPr>
         <w:jc w:val="both"/>
-      </w:pPr>
-      <w:r>
+        <w:rPr>
+          <w:rFonts w:hint="default" w:ascii="Arial Black" w:hAnsi="Arial Black" w:eastAsia="SimSun" w:cs="Arial Black"/>
+          <w:sz w:val="52"/>
+          <w:szCs w:val="52"/>
+          <w:vertAlign w:val="superscript"/>
+          <w:lang w:val="en-IN"/>
+        </w:rPr>
+      </w:pPr>
+      <w:r>
+        <w:rPr>
+          <w:rFonts w:hint="default"/>
+          <w:lang w:val="en-US"/>
+        </w:rPr>
         <w:drawing>
           <wp:inline distT="0" distB="0" distL="114300" distR="114300">
-            <wp:extent cx="4907280" cy="5539740"/>
-            <wp:effectExtent l="0" t="0" r="0" b="7620"/>
-            <wp:docPr id="14" name="Picture 14"/>
+            <wp:extent cx="3674110" cy="2605405"/>
+            <wp:effectExtent l="0" t="0" r="13970" b="635"/>
+            <wp:docPr id="18" name="Picture 18" descr="filter"/>
             <wp:cNvGraphicFramePr>
               <a:graphicFrameLocks xmlns:a="http://schemas.openxmlformats.org/drawingml/2006/main" noChangeAspect="1"/>
             </wp:cNvGraphicFramePr>
@@ -1704,13 +1673,13 @@
               <a:graphicData uri="http://schemas.openxmlformats.org/drawingml/2006/picture">
                 <pic:pic xmlns:pic="http://schemas.openxmlformats.org/drawingml/2006/picture">
                   <pic:nvPicPr>
-                    <pic:cNvPr id="14" name="Picture 14"/>
+                    <pic:cNvPr id="18" name="Picture 18" descr="filter"/>
                     <pic:cNvPicPr>
                       <a:picLocks noChangeAspect="1"/>
                     </pic:cNvPicPr>
                   </pic:nvPicPr>
                   <pic:blipFill>
-                    <a:blip r:embed="rId14"/>
+                    <a:blip r:embed="rId15"/>
                     <a:stretch>
                       <a:fillRect/>
                     </a:stretch>
@@ -1718,7 +1687,55 @@
                   <pic:spPr>
                     <a:xfrm>
                       <a:off x="0" y="0"/>
-                      <a:ext cx="4907280" cy="5539740"/>
+                      <a:ext cx="3674110" cy="2605405"/>
+                    </a:xfrm>
+                    <a:prstGeom prst="rect">
+                      <a:avLst/>
+                    </a:prstGeom>
+                  </pic:spPr>
+                </pic:pic>
+              </a:graphicData>
+            </a:graphic>
+          </wp:inline>
+        </w:drawing>
+      </w:r>
+    </w:p>
+    <w:p>
+      <w:pPr>
+        <w:jc w:val="both"/>
+        <w:rPr>
+          <w:rFonts w:hint="default"/>
+          <w:lang w:val="en-US"/>
+        </w:rPr>
+      </w:pPr>
+      <w:r>
+        <w:drawing>
+          <wp:inline distT="0" distB="0" distL="114300" distR="114300">
+            <wp:extent cx="4433570" cy="4876165"/>
+            <wp:effectExtent l="0" t="0" r="1270" b="635"/>
+            <wp:docPr id="19" name="Picture 3"/>
+            <wp:cNvGraphicFramePr>
+              <a:graphicFrameLocks xmlns:a="http://schemas.openxmlformats.org/drawingml/2006/main" noChangeAspect="1"/>
+            </wp:cNvGraphicFramePr>
+            <a:graphic xmlns:a="http://schemas.openxmlformats.org/drawingml/2006/main">
+              <a:graphicData uri="http://schemas.openxmlformats.org/drawingml/2006/picture">
+                <pic:pic xmlns:pic="http://schemas.openxmlformats.org/drawingml/2006/picture">
+                  <pic:nvPicPr>
+                    <pic:cNvPr id="19" name="Picture 3"/>
+                    <pic:cNvPicPr>
+                      <a:picLocks noChangeAspect="1"/>
+                    </pic:cNvPicPr>
+                  </pic:nvPicPr>
+                  <pic:blipFill>
+                    <a:blip r:embed="rId16"/>
+                    <a:stretch>
+                      <a:fillRect/>
+                    </a:stretch>
+                  </pic:blipFill>
+                  <pic:spPr>
+                    <a:xfrm>
+                      <a:off x="0" y="0"/>
+                      <a:ext cx="4433570" cy="4876165"/>
                     </a:xfrm>
                     <a:prstGeom prst="rect">
                       <a:avLst/>
@@ -1742,94 +1759,34 @@
     </w:p>
     <w:p>
       <w:pPr>
-        <w:jc w:val="both"/>
-      </w:pPr>
-    </w:p>
-    <w:p>
-      <w:pPr>
-        <w:jc w:val="both"/>
-      </w:pPr>
-    </w:p>
-    <w:p>
-      <w:pPr>
-        <w:jc w:val="both"/>
-      </w:pPr>
-    </w:p>
-    <w:p>
-      <w:pPr>
-        <w:jc w:val="both"/>
-      </w:pPr>
-    </w:p>
-    <w:p>
-      <w:pPr>
-        <w:jc w:val="both"/>
-      </w:pPr>
-    </w:p>
-    <w:p>
-      <w:pPr>
-        <w:jc w:val="both"/>
-      </w:pPr>
-    </w:p>
-    <w:p>
-      <w:pPr>
-        <w:jc w:val="both"/>
-      </w:pPr>
-    </w:p>
-    <w:p>
-      <w:pPr>
-        <w:jc w:val="both"/>
-      </w:pPr>
-    </w:p>
-    <w:p>
-      <w:pPr>
-        <w:jc w:val="both"/>
-      </w:pPr>
-    </w:p>
-    <w:p>
-      <w:pPr>
-        <w:jc w:val="both"/>
-      </w:pPr>
-    </w:p>
-    <w:p>
-      <w:pPr>
-        <w:jc w:val="both"/>
-      </w:pPr>
-    </w:p>
-    <w:p>
-      <w:pPr>
-        <w:jc w:val="both"/>
-      </w:pPr>
-    </w:p>
-    <w:p>
-      <w:pPr>
-        <w:jc w:val="both"/>
-      </w:pPr>
-    </w:p>
-    <w:p>
-      <w:pPr>
-        <w:jc w:val="both"/>
-      </w:pPr>
-    </w:p>
-    <w:p>
-      <w:pPr>
         <w:jc w:val="center"/>
         <w:rPr>
           <w:rFonts w:hint="default" w:ascii="Arial Black" w:hAnsi="Arial Black" w:eastAsia="SimSun" w:cs="Arial Black"/>
           <w:sz w:val="52"/>
           <w:szCs w:val="52"/>
           <w:vertAlign w:val="superscript"/>
-          <w:lang w:val="en-IN"/>
-        </w:rPr>
-      </w:pPr>
-      <w:r>
-        <w:rPr>
-          <w:rFonts w:hint="default" w:ascii="Arial Black" w:hAnsi="Arial Black" w:eastAsia="SimSun" w:cs="Arial Black"/>
-          <w:sz w:val="52"/>
-          <w:szCs w:val="52"/>
-          <w:vertAlign w:val="superscript"/>
-          <w:lang w:val="en-IN"/>
-        </w:rPr>
-        <w:t>Experiment 11</w:t>
+          <w:lang w:val="en-US"/>
+        </w:rPr>
+      </w:pPr>
+      <w:r>
+        <w:rPr>
+          <w:rFonts w:hint="default" w:ascii="Arial Black" w:hAnsi="Arial Black" w:eastAsia="SimSun" w:cs="Arial Black"/>
+          <w:sz w:val="52"/>
+          <w:szCs w:val="52"/>
+          <w:vertAlign w:val="superscript"/>
+          <w:lang w:val="en-IN"/>
+        </w:rPr>
+        <w:t xml:space="preserve">Experiment </w:t>
+      </w:r>
+      <w:r>
+        <w:rPr>
+          <w:rFonts w:hint="default" w:ascii="Arial Black" w:hAnsi="Arial Black" w:eastAsia="SimSun" w:cs="Arial Black"/>
+          <w:sz w:val="52"/>
+          <w:szCs w:val="52"/>
+          <w:vertAlign w:val="superscript"/>
+          <w:lang w:val="en-US"/>
+        </w:rPr>
+        <w:t>9</w:t>
       </w:r>
     </w:p>
     <w:p>
@@ -1861,8 +1818,8 @@
       <w:r>
         <w:drawing>
           <wp:inline distT="0" distB="0" distL="114300" distR="114300">
-            <wp:extent cx="3695700" cy="5577840"/>
-            <wp:effectExtent l="0" t="0" r="7620" b="0"/>
+            <wp:extent cx="5109210" cy="7712075"/>
+            <wp:effectExtent l="0" t="0" r="11430" b="14605"/>
             <wp:docPr id="15" name="Picture 15"/>
             <wp:cNvGraphicFramePr>
               <a:graphicFrameLocks xmlns:a="http://schemas.openxmlformats.org/drawingml/2006/main" noChangeAspect="1"/>
@@ -1877,7 +1834,7 @@
                     </pic:cNvPicPr>
                   </pic:nvPicPr>
                   <pic:blipFill>
-                    <a:blip r:embed="rId15"/>
+                    <a:blip r:embed="rId17"/>
                     <a:stretch>
                       <a:fillRect/>
                     </a:stretch>
@@ -1885,7 +1842,7 @@
                   <pic:spPr>
                     <a:xfrm>
                       <a:off x="0" y="0"/>
-                      <a:ext cx="3695700" cy="5577840"/>
+                      <a:ext cx="5109210" cy="7712075"/>
                     </a:xfrm>
                     <a:prstGeom prst="rect">
                       <a:avLst/>
@@ -1909,89 +1866,34 @@
     </w:p>
     <w:p>
       <w:pPr>
-        <w:jc w:val="both"/>
-      </w:pPr>
-    </w:p>
-    <w:p>
-      <w:pPr>
-        <w:jc w:val="both"/>
-      </w:pPr>
-    </w:p>
-    <w:p>
-      <w:pPr>
-        <w:jc w:val="both"/>
-      </w:pPr>
-    </w:p>
-    <w:p>
-      <w:pPr>
-        <w:jc w:val="both"/>
-      </w:pPr>
-    </w:p>
-    <w:p>
-      <w:pPr>
-        <w:jc w:val="both"/>
-      </w:pPr>
-    </w:p>
-    <w:p>
-      <w:pPr>
-        <w:jc w:val="both"/>
-      </w:pPr>
-    </w:p>
-    <w:p>
-      <w:pPr>
-        <w:jc w:val="both"/>
-      </w:pPr>
-    </w:p>
-    <w:p>
-      <w:pPr>
-        <w:jc w:val="both"/>
-      </w:pPr>
-    </w:p>
-    <w:p>
-      <w:pPr>
-        <w:jc w:val="both"/>
-      </w:pPr>
-    </w:p>
-    <w:p>
-      <w:pPr>
-        <w:jc w:val="both"/>
-      </w:pPr>
-    </w:p>
-    <w:p>
-      <w:pPr>
-        <w:jc w:val="both"/>
-      </w:pPr>
-    </w:p>
-    <w:p>
-      <w:pPr>
-        <w:jc w:val="both"/>
-      </w:pPr>
-    </w:p>
-    <w:p>
-      <w:pPr>
-        <w:jc w:val="both"/>
-      </w:pPr>
-    </w:p>
-    <w:p>
-      <w:pPr>
         <w:jc w:val="center"/>
         <w:rPr>
           <w:rFonts w:hint="default" w:ascii="Arial Black" w:hAnsi="Arial Black" w:eastAsia="SimSun" w:cs="Arial Black"/>
           <w:sz w:val="52"/>
           <w:szCs w:val="52"/>
           <w:vertAlign w:val="superscript"/>
-          <w:lang w:val="en-IN"/>
-        </w:rPr>
-      </w:pPr>
-      <w:r>
-        <w:rPr>
-          <w:rFonts w:hint="default" w:ascii="Arial Black" w:hAnsi="Arial Black" w:eastAsia="SimSun" w:cs="Arial Black"/>
-          <w:sz w:val="52"/>
-          <w:szCs w:val="52"/>
-          <w:vertAlign w:val="superscript"/>
-          <w:lang w:val="en-IN"/>
-        </w:rPr>
-        <w:t>Experiment 12</w:t>
+          <w:lang w:val="en-US"/>
+        </w:rPr>
+      </w:pPr>
+      <w:r>
+        <w:rPr>
+          <w:rFonts w:hint="default" w:ascii="Arial Black" w:hAnsi="Arial Black" w:eastAsia="SimSun" w:cs="Arial Black"/>
+          <w:sz w:val="52"/>
+          <w:szCs w:val="52"/>
+          <w:vertAlign w:val="superscript"/>
+          <w:lang w:val="en-IN"/>
+        </w:rPr>
+        <w:t xml:space="preserve">Experiment </w:t>
+      </w:r>
+      <w:r>
+        <w:rPr>
+          <w:rFonts w:hint="default" w:ascii="Arial Black" w:hAnsi="Arial Black" w:eastAsia="SimSun" w:cs="Arial Black"/>
+          <w:sz w:val="52"/>
+          <w:szCs w:val="52"/>
+          <w:vertAlign w:val="superscript"/>
+          <w:lang w:val="en-US"/>
+        </w:rPr>
+        <w:t>10</w:t>
       </w:r>
     </w:p>
     <w:p>
@@ -1999,17 +1901,17 @@
         <w:jc w:val="left"/>
         <w:rPr>
           <w:rFonts w:hint="default" w:ascii="Arial Black" w:hAnsi="Arial Black" w:eastAsia="SimSun" w:cs="Arial Black"/>
-          <w:sz w:val="52"/>
-          <w:szCs w:val="52"/>
-          <w:vertAlign w:val="superscript"/>
-          <w:lang w:val="en-IN"/>
-        </w:rPr>
-      </w:pPr>
-      <w:r>
-        <w:rPr>
-          <w:rFonts w:hint="default" w:ascii="Arial Black" w:hAnsi="Arial Black" w:eastAsia="SimSun" w:cs="Arial Black"/>
-          <w:sz w:val="52"/>
-          <w:szCs w:val="52"/>
+          <w:sz w:val="40"/>
+          <w:szCs w:val="40"/>
+          <w:vertAlign w:val="superscript"/>
+          <w:lang w:val="en-IN"/>
+        </w:rPr>
+      </w:pPr>
+      <w:r>
+        <w:rPr>
+          <w:rFonts w:hint="default" w:ascii="Arial Black" w:hAnsi="Arial Black" w:eastAsia="SimSun" w:cs="Arial Black"/>
+          <w:sz w:val="40"/>
+          <w:szCs w:val="40"/>
           <w:vertAlign w:val="superscript"/>
           <w:lang w:val="en-IN"/>
         </w:rPr>
@@ -2018,13 +1920,17 @@
     </w:p>
     <w:p>
       <w:pPr>
-        <w:jc w:val="both"/>
+        <w:jc w:val="left"/>
+        <w:rPr>
+          <w:rFonts w:hint="default"/>
+          <w:lang w:val="en-IN"/>
+        </w:rPr>
       </w:pPr>
       <w:r>
         <w:drawing>
           <wp:inline distT="0" distB="0" distL="114300" distR="114300">
-            <wp:extent cx="5268595" cy="7902575"/>
-            <wp:effectExtent l="0" t="0" r="4445" b="6985"/>
+            <wp:extent cx="5633720" cy="7629525"/>
+            <wp:effectExtent l="0" t="0" r="5080" b="5715"/>
             <wp:docPr id="16" name="Picture 16"/>
             <wp:cNvGraphicFramePr>
               <a:graphicFrameLocks xmlns:a="http://schemas.openxmlformats.org/drawingml/2006/main" noChangeAspect="1"/>
@@ -2039,7 +1945,7 @@
                     </pic:cNvPicPr>
                   </pic:nvPicPr>
                   <pic:blipFill>
-                    <a:blip r:embed="rId16"/>
+                    <a:blip r:embed="rId18"/>
                     <a:stretch>
                       <a:fillRect/>
                     </a:stretch>
@@ -2047,7 +1953,7 @@
                   <pic:spPr>
                     <a:xfrm>
                       <a:off x="0" y="0"/>
-                      <a:ext cx="5268595" cy="7902575"/>
+                      <a:ext cx="5633720" cy="7629525"/>
                     </a:xfrm>
                     <a:prstGeom prst="rect">
                       <a:avLst/>
@@ -2063,47 +1969,8 @@
           </wp:inline>
         </w:drawing>
       </w:r>
-    </w:p>
-    <w:p>
-      <w:pPr>
-        <w:jc w:val="both"/>
-        <w:rPr>
-          <w:rFonts w:hint="default"/>
-          <w:lang w:val="en-IN"/>
-        </w:rPr>
-      </w:pPr>
-    </w:p>
-    <w:p>
-      <w:pPr>
-        <w:jc w:val="both"/>
-        <w:rPr>
-          <w:rFonts w:hint="default" w:ascii="Arial Black" w:hAnsi="Arial Black" w:eastAsia="SimSun" w:cs="Arial Black"/>
-          <w:sz w:val="52"/>
-          <w:szCs w:val="52"/>
-          <w:vertAlign w:val="superscript"/>
-          <w:lang w:val="en-IN"/>
-        </w:rPr>
-      </w:pPr>
       <w:bookmarkStart w:id="0" w:name="_GoBack"/>
       <w:bookmarkEnd w:id="0"/>
-    </w:p>
-    <w:p>
-      <w:pPr>
-        <w:jc w:val="both"/>
-        <w:rPr>
-          <w:rFonts w:hint="default"/>
-          <w:lang w:val="en-IN"/>
-        </w:rPr>
-      </w:pPr>
-    </w:p>
-    <w:p>
-      <w:pPr>
-        <w:jc w:val="center"/>
-        <w:rPr>
-          <w:rFonts w:hint="default"/>
-          <w:lang w:val="en-IN"/>
-        </w:rPr>
-      </w:pPr>
     </w:p>
     <w:sectPr>
       <w:pgSz w:w="11906" w:h="16838"/>

</xml_diff>